<commit_message>
Fixed stuff, broke stuff, fixed it again
</commit_message>
<xml_diff>
--- a/DesignAndTestDocuments/Class Diagram.docx
+++ b/DesignAndTestDocuments/Class Diagram.docx
@@ -1,6 +1,6 @@
 
 <file path=word/document.xml><?xml version="1.0" encoding="utf-8"?>
-<w:document xmlns:wpc="http://schemas.microsoft.com/office/word/2010/wordprocessingCanvas" xmlns:cx="http://schemas.microsoft.com/office/drawing/2014/chartex" xmlns:cx1="http://schemas.microsoft.com/office/drawing/2015/9/8/chartex" xmlns:cx2="http://schemas.microsoft.com/office/drawing/2015/10/21/chartex" xmlns:cx3="http://schemas.microsoft.com/office/drawing/2016/5/9/chartex" xmlns:cx4="http://schemas.microsoft.com/office/drawing/2016/5/10/chartex" xmlns:cx5="http://schemas.microsoft.com/office/drawing/2016/5/11/chartex" xmlns:cx6="http://schemas.microsoft.com/office/drawing/2016/5/12/chartex" xmlns:cx7="http://schemas.microsoft.com/office/drawing/2016/5/13/chartex" xmlns:cx8="http://schemas.microsoft.com/office/drawing/2016/5/14/chartex" xmlns:mc="http://schemas.openxmlformats.org/markup-compatibility/2006" xmlns:aink="http://schemas.microsoft.com/office/drawing/2016/ink" xmlns:am3d="http://schemas.microsoft.com/office/drawing/2017/model3d" xmlns:o="urn:schemas-microsoft-com:office:office" xmlns:r="http://schemas.openxmlformats.org/officeDocument/2006/relationships" xmlns:m="http://schemas.openxmlformats.org/officeDocument/2006/math" xmlns:v="urn:schemas-microsoft-com:vml" xmlns:wp14="http://schemas.microsoft.com/office/word/2010/wordprocessingDrawing" xmlns:wp="http://schemas.openxmlformats.org/drawingml/2006/wordprocessingDrawing" xmlns:w10="urn:schemas-microsoft-com:office:word" xmlns:w="http://schemas.openxmlformats.org/wordprocessingml/2006/main" xmlns:w14="http://schemas.microsoft.com/office/word/2010/wordml" xmlns:w15="http://schemas.microsoft.com/office/word/2012/wordml" xmlns:w16cid="http://schemas.microsoft.com/office/word/2016/wordml/cid" xmlns:w16se="http://schemas.microsoft.com/office/word/2015/wordml/symex" xmlns:wpg="http://schemas.microsoft.com/office/word/2010/wordprocessingGroup" xmlns:wpi="http://schemas.microsoft.com/office/word/2010/wordprocessingInk" xmlns:wne="http://schemas.microsoft.com/office/word/2006/wordml" xmlns:wps="http://schemas.microsoft.com/office/word/2010/wordprocessingShape" mc:Ignorable="w14 w15 w16se w16cid wp14">
+<w:document xmlns:wpc="http://schemas.microsoft.com/office/word/2010/wordprocessingCanvas" xmlns:cx="http://schemas.microsoft.com/office/drawing/2014/chartex" xmlns:cx1="http://schemas.microsoft.com/office/drawing/2015/9/8/chartex" xmlns:mc="http://schemas.openxmlformats.org/markup-compatibility/2006" xmlns:o="urn:schemas-microsoft-com:office:office" xmlns:r="http://schemas.openxmlformats.org/officeDocument/2006/relationships" xmlns:m="http://schemas.openxmlformats.org/officeDocument/2006/math" xmlns:v="urn:schemas-microsoft-com:vml" xmlns:wp14="http://schemas.microsoft.com/office/word/2010/wordprocessingDrawing" xmlns:wp="http://schemas.openxmlformats.org/drawingml/2006/wordprocessingDrawing" xmlns:w10="urn:schemas-microsoft-com:office:word" xmlns:w="http://schemas.openxmlformats.org/wordprocessingml/2006/main" xmlns:w14="http://schemas.microsoft.com/office/word/2010/wordml" xmlns:w15="http://schemas.microsoft.com/office/word/2012/wordml" xmlns:w16se="http://schemas.microsoft.com/office/word/2015/wordml/symex" xmlns:wpg="http://schemas.microsoft.com/office/word/2010/wordprocessingGroup" xmlns:wpi="http://schemas.microsoft.com/office/word/2010/wordprocessingInk" xmlns:wne="http://schemas.microsoft.com/office/word/2006/wordml" xmlns:wps="http://schemas.microsoft.com/office/word/2010/wordprocessingShape" mc:Ignorable="w14 w15 w16se wp14">
   <w:body>
     <w:p>
       <w:pPr>
@@ -21,18 +21,16 @@
         </w:rPr>
         <w:t>Class Diagram</w:t>
       </w:r>
-      <w:bookmarkStart w:id="0" w:name="_GoBack"/>
-      <w:bookmarkEnd w:id="0"/>
     </w:p>
     <w:tbl>
       <w:tblPr>
         <w:tblStyle w:val="ListTable4"/>
-        <w:tblW w:w="6126" w:type="dxa"/>
+        <w:tblW w:w="6658" w:type="dxa"/>
         <w:jc w:val="center"/>
         <w:tblLook w:val="0620" w:firstRow="1" w:lastRow="0" w:firstColumn="0" w:lastColumn="0" w:noHBand="1" w:noVBand="1"/>
       </w:tblPr>
       <w:tblGrid>
-        <w:gridCol w:w="6126"/>
+        <w:gridCol w:w="6658"/>
       </w:tblGrid>
       <w:tr>
         <w:trPr>
@@ -42,7 +40,7 @@
         </w:trPr>
         <w:tc>
           <w:tcPr>
-            <w:tcW w:w="0" w:type="auto"/>
+            <w:tcW w:w="6658" w:type="dxa"/>
           </w:tcPr>
           <w:p>
             <w:pPr>
@@ -69,7 +67,7 @@
         </w:trPr>
         <w:tc>
           <w:tcPr>
-            <w:tcW w:w="0" w:type="auto"/>
+            <w:tcW w:w="6658" w:type="dxa"/>
             <w:shd w:val="clear" w:color="auto" w:fill="D0CECE" w:themeFill="background2" w:themeFillShade="E6"/>
           </w:tcPr>
           <w:p>
@@ -99,7 +97,7 @@
         </w:trPr>
         <w:tc>
           <w:tcPr>
-            <w:tcW w:w="0" w:type="auto"/>
+            <w:tcW w:w="6658" w:type="dxa"/>
           </w:tcPr>
           <w:p>
             <w:pPr>
@@ -126,7 +124,7 @@
         </w:trPr>
         <w:tc>
           <w:tcPr>
-            <w:tcW w:w="0" w:type="auto"/>
+            <w:tcW w:w="6658" w:type="dxa"/>
           </w:tcPr>
           <w:p>
             <w:pPr>
@@ -152,19 +150,23 @@
       </w:tr>
       <w:tr>
         <w:trPr>
-          <w:trHeight w:val="538"/>
-          <w:jc w:val="center"/>
-        </w:trPr>
-        <w:tc>
-          <w:tcPr>
-            <w:tcW w:w="0" w:type="auto"/>
-          </w:tcPr>
-          <w:p>
-            <w:pPr>
-              <w:jc w:val="center"/>
-              <w:rPr>
-                <w:sz w:val="32"/>
-                <w:szCs w:val="32"/>
+          <w:trHeight w:val="562"/>
+          <w:jc w:val="center"/>
+        </w:trPr>
+        <w:tc>
+          <w:tcPr>
+            <w:tcW w:w="6658" w:type="dxa"/>
+          </w:tcPr>
+          <w:p>
+            <w:pPr>
+              <w:jc w:val="center"/>
+              <w:rPr>
+                <w:rFonts w:eastAsia="Times New Roman" w:cs="Arial"/>
+                <w:color w:val="000000"/>
+                <w:kern w:val="24"/>
+                <w:sz w:val="32"/>
+                <w:szCs w:val="32"/>
+                <w:lang w:eastAsia="en-GB"/>
               </w:rPr>
             </w:pPr>
             <w:r>
@@ -188,7 +190,42 @@
         </w:trPr>
         <w:tc>
           <w:tcPr>
-            <w:tcW w:w="0" w:type="auto"/>
+            <w:tcW w:w="6658" w:type="dxa"/>
+          </w:tcPr>
+          <w:p>
+            <w:pPr>
+              <w:jc w:val="center"/>
+              <w:rPr>
+                <w:rFonts w:eastAsia="Times New Roman" w:cs="Arial"/>
+                <w:color w:val="000000"/>
+                <w:kern w:val="24"/>
+                <w:sz w:val="32"/>
+                <w:szCs w:val="32"/>
+                <w:lang w:eastAsia="en-GB"/>
+              </w:rPr>
+            </w:pPr>
+            <w:r>
+              <w:rPr>
+                <w:rFonts w:eastAsia="Times New Roman" w:cs="Arial"/>
+                <w:color w:val="000000"/>
+                <w:kern w:val="24"/>
+                <w:sz w:val="32"/>
+                <w:szCs w:val="32"/>
+                <w:lang w:eastAsia="en-GB"/>
+              </w:rPr>
+              <w:t>+ ArrayList&lt;String&gt; inputAsStringArrayList</w:t>
+            </w:r>
+          </w:p>
+        </w:tc>
+      </w:tr>
+      <w:tr>
+        <w:trPr>
+          <w:trHeight w:val="562"/>
+          <w:jc w:val="center"/>
+        </w:trPr>
+        <w:tc>
+          <w:tcPr>
+            <w:tcW w:w="6658" w:type="dxa"/>
           </w:tcPr>
           <w:p>
             <w:pPr>
@@ -219,7 +256,7 @@
         </w:trPr>
         <w:tc>
           <w:tcPr>
-            <w:tcW w:w="0" w:type="auto"/>
+            <w:tcW w:w="6658" w:type="dxa"/>
           </w:tcPr>
           <w:p>
             <w:pPr>
@@ -250,7 +287,7 @@
         </w:trPr>
         <w:tc>
           <w:tcPr>
-            <w:tcW w:w="0" w:type="auto"/>
+            <w:tcW w:w="6658" w:type="dxa"/>
           </w:tcPr>
           <w:p>
             <w:pPr>
@@ -281,7 +318,7 @@
         </w:trPr>
         <w:tc>
           <w:tcPr>
-            <w:tcW w:w="0" w:type="auto"/>
+            <w:tcW w:w="6658" w:type="dxa"/>
           </w:tcPr>
           <w:p>
             <w:pPr>
@@ -312,7 +349,7 @@
         </w:trPr>
         <w:tc>
           <w:tcPr>
-            <w:tcW w:w="0" w:type="auto"/>
+            <w:tcW w:w="6658" w:type="dxa"/>
           </w:tcPr>
           <w:p>
             <w:pPr>
@@ -343,7 +380,7 @@
         </w:trPr>
         <w:tc>
           <w:tcPr>
-            <w:tcW w:w="0" w:type="auto"/>
+            <w:tcW w:w="6658" w:type="dxa"/>
           </w:tcPr>
           <w:p>
             <w:pPr>
@@ -378,7 +415,7 @@
         </w:trPr>
         <w:tc>
           <w:tcPr>
-            <w:tcW w:w="0" w:type="auto"/>
+            <w:tcW w:w="6658" w:type="dxa"/>
           </w:tcPr>
           <w:p>
             <w:pPr>
@@ -413,7 +450,7 @@
         </w:trPr>
         <w:tc>
           <w:tcPr>
-            <w:tcW w:w="0" w:type="auto"/>
+            <w:tcW w:w="6658" w:type="dxa"/>
           </w:tcPr>
           <w:p>
             <w:pPr>
@@ -448,7 +485,7 @@
         </w:trPr>
         <w:tc>
           <w:tcPr>
-            <w:tcW w:w="0" w:type="auto"/>
+            <w:tcW w:w="6658" w:type="dxa"/>
           </w:tcPr>
           <w:p>
             <w:pPr>
@@ -483,7 +520,7 @@
         </w:trPr>
         <w:tc>
           <w:tcPr>
-            <w:tcW w:w="0" w:type="auto"/>
+            <w:tcW w:w="6658" w:type="dxa"/>
           </w:tcPr>
           <w:p>
             <w:pPr>
@@ -518,112 +555,234 @@
         </w:trPr>
         <w:tc>
           <w:tcPr>
-            <w:tcW w:w="0" w:type="auto"/>
-          </w:tcPr>
-          <w:p>
-            <w:pPr>
-              <w:jc w:val="center"/>
-              <w:rPr>
-                <w:rFonts w:eastAsia="Times New Roman" w:cs="Arial"/>
-                <w:color w:val="000000"/>
-                <w:kern w:val="24"/>
-                <w:sz w:val="32"/>
-                <w:szCs w:val="32"/>
-                <w:lang w:eastAsia="en-GB"/>
-              </w:rPr>
-            </w:pPr>
-            <w:r>
-              <w:rPr>
-                <w:rFonts w:eastAsia="Times New Roman" w:cs="Arial"/>
-                <w:color w:val="000000"/>
-                <w:kern w:val="24"/>
-                <w:sz w:val="32"/>
-                <w:szCs w:val="32"/>
-                <w:lang w:eastAsia="en-GB"/>
-              </w:rPr>
-              <w:t>+ String wordLengthDisplay</w:t>
-            </w:r>
-          </w:p>
-        </w:tc>
-      </w:tr>
-      <w:tr>
-        <w:trPr>
-          <w:trHeight w:val="538"/>
-          <w:jc w:val="center"/>
-        </w:trPr>
-        <w:tc>
-          <w:tcPr>
-            <w:tcW w:w="0" w:type="auto"/>
-          </w:tcPr>
-          <w:p>
-            <w:pPr>
-              <w:jc w:val="center"/>
-              <w:rPr>
-                <w:rFonts w:eastAsia="Times New Roman" w:cs="Arial"/>
-                <w:color w:val="000000"/>
-                <w:kern w:val="24"/>
-                <w:sz w:val="32"/>
-                <w:szCs w:val="32"/>
-                <w:lang w:eastAsia="en-GB"/>
-              </w:rPr>
-            </w:pPr>
-            <w:r>
-              <w:rPr>
-                <w:rFonts w:eastAsia="Times New Roman" w:cs="Arial"/>
-                <w:color w:val="000000"/>
-                <w:kern w:val="24"/>
-                <w:sz w:val="32"/>
-                <w:szCs w:val="32"/>
-                <w:lang w:eastAsia="en-GB"/>
-              </w:rPr>
-              <w:t>+ ArrayList&lt;Integer&gt; wordLengthFrequencies</w:t>
-            </w:r>
-          </w:p>
-        </w:tc>
-      </w:tr>
-      <w:tr>
-        <w:trPr>
-          <w:trHeight w:val="538"/>
-          <w:jc w:val="center"/>
-        </w:trPr>
-        <w:tc>
-          <w:tcPr>
-            <w:tcW w:w="0" w:type="auto"/>
-          </w:tcPr>
-          <w:p>
-            <w:pPr>
-              <w:jc w:val="center"/>
-              <w:rPr>
-                <w:rFonts w:eastAsia="Times New Roman" w:cs="Arial"/>
-                <w:color w:val="000000"/>
-                <w:kern w:val="24"/>
-                <w:sz w:val="32"/>
-                <w:szCs w:val="32"/>
-                <w:lang w:eastAsia="en-GB"/>
-              </w:rPr>
-            </w:pPr>
-            <w:r>
-              <w:rPr>
-                <w:rFonts w:eastAsia="Times New Roman" w:cs="Arial"/>
-                <w:color w:val="000000"/>
-                <w:kern w:val="24"/>
-                <w:sz w:val="32"/>
-                <w:szCs w:val="32"/>
-                <w:lang w:eastAsia="en-GB"/>
-              </w:rPr>
-              <w:t>+ String wordLengthFrequenciesDisplay</w:t>
-            </w:r>
-          </w:p>
-        </w:tc>
-      </w:tr>
-      <w:tr>
-        <w:trPr>
-          <w:trHeight w:val="538"/>
-          <w:jc w:val="center"/>
-        </w:trPr>
-        <w:tc>
-          <w:tcPr>
-            <w:tcW w:w="0" w:type="auto"/>
+            <w:tcW w:w="6658" w:type="dxa"/>
+          </w:tcPr>
+          <w:p>
+            <w:pPr>
+              <w:jc w:val="center"/>
+              <w:rPr>
+                <w:rFonts w:eastAsia="Times New Roman" w:cs="Arial"/>
+                <w:color w:val="000000"/>
+                <w:kern w:val="24"/>
+                <w:sz w:val="32"/>
+                <w:szCs w:val="32"/>
+                <w:lang w:eastAsia="en-GB"/>
+              </w:rPr>
+            </w:pPr>
+            <w:r>
+              <w:rPr>
+                <w:rFonts w:eastAsia="Times New Roman" w:cs="Arial"/>
+                <w:color w:val="000000"/>
+                <w:kern w:val="24"/>
+                <w:sz w:val="32"/>
+                <w:szCs w:val="32"/>
+                <w:lang w:eastAsia="en-GB"/>
+              </w:rPr>
+              <w:t xml:space="preserve">+ ArrayList&lt;Integer&gt; </w:t>
+            </w:r>
+            <w:proofErr w:type="spellStart"/>
+            <w:r>
+              <w:rPr>
+                <w:rFonts w:eastAsia="Times New Roman" w:cs="Arial"/>
+                <w:color w:val="000000"/>
+                <w:kern w:val="24"/>
+                <w:sz w:val="32"/>
+                <w:szCs w:val="32"/>
+                <w:lang w:eastAsia="en-GB"/>
+              </w:rPr>
+              <w:t>wordLengthFrequencies</w:t>
+            </w:r>
+            <w:proofErr w:type="spellEnd"/>
+          </w:p>
+        </w:tc>
+      </w:tr>
+      <w:tr>
+        <w:trPr>
+          <w:trHeight w:val="538"/>
+          <w:jc w:val="center"/>
+        </w:trPr>
+        <w:tc>
+          <w:tcPr>
+            <w:tcW w:w="6658" w:type="dxa"/>
+          </w:tcPr>
+          <w:p>
+            <w:pPr>
+              <w:jc w:val="center"/>
+              <w:rPr>
+                <w:rFonts w:eastAsia="Times New Roman" w:cs="Arial"/>
+                <w:color w:val="000000"/>
+                <w:kern w:val="24"/>
+                <w:sz w:val="32"/>
+                <w:szCs w:val="32"/>
+                <w:lang w:eastAsia="en-GB"/>
+              </w:rPr>
+            </w:pPr>
+            <w:r>
+              <w:rPr>
+                <w:rFonts w:eastAsia="Times New Roman" w:cs="Arial"/>
+                <w:color w:val="000000"/>
+                <w:kern w:val="24"/>
+                <w:sz w:val="32"/>
+                <w:szCs w:val="32"/>
+                <w:lang w:eastAsia="en-GB"/>
+              </w:rPr>
+              <w:t>+ ArrayList&lt;String&gt; longestWord</w:t>
+            </w:r>
+          </w:p>
+        </w:tc>
+      </w:tr>
+      <w:tr>
+        <w:trPr>
+          <w:trHeight w:val="538"/>
+          <w:jc w:val="center"/>
+        </w:trPr>
+        <w:tc>
+          <w:tcPr>
+            <w:tcW w:w="6658" w:type="dxa"/>
+          </w:tcPr>
+          <w:p>
+            <w:pPr>
+              <w:jc w:val="center"/>
+              <w:rPr>
+                <w:rFonts w:eastAsia="Times New Roman" w:cs="Arial"/>
+                <w:color w:val="000000"/>
+                <w:kern w:val="24"/>
+                <w:sz w:val="32"/>
+                <w:szCs w:val="32"/>
+                <w:lang w:eastAsia="en-GB"/>
+              </w:rPr>
+            </w:pPr>
+            <w:r>
+              <w:rPr>
+                <w:rFonts w:eastAsia="Times New Roman" w:cs="Arial"/>
+                <w:color w:val="000000"/>
+                <w:kern w:val="24"/>
+                <w:sz w:val="32"/>
+                <w:szCs w:val="32"/>
+                <w:lang w:eastAsia="en-GB"/>
+              </w:rPr>
+              <w:t xml:space="preserve">+ ArrayList&lt;String&gt; </w:t>
+            </w:r>
+            <w:proofErr w:type="spellStart"/>
+            <w:r>
+              <w:rPr>
+                <w:rFonts w:eastAsia="Times New Roman" w:cs="Arial"/>
+                <w:color w:val="000000"/>
+                <w:kern w:val="24"/>
+                <w:sz w:val="32"/>
+                <w:szCs w:val="32"/>
+                <w:lang w:eastAsia="en-GB"/>
+              </w:rPr>
+              <w:t>basicAnalysisForDisplay</w:t>
+            </w:r>
+            <w:proofErr w:type="spellEnd"/>
+          </w:p>
+        </w:tc>
+      </w:tr>
+      <w:tr>
+        <w:trPr>
+          <w:trHeight w:val="538"/>
+          <w:jc w:val="center"/>
+        </w:trPr>
+        <w:tc>
+          <w:tcPr>
+            <w:tcW w:w="6658" w:type="dxa"/>
+          </w:tcPr>
+          <w:p>
+            <w:pPr>
+              <w:jc w:val="center"/>
+              <w:rPr>
+                <w:rFonts w:eastAsia="Times New Roman" w:cs="Arial"/>
+                <w:color w:val="000000"/>
+                <w:kern w:val="24"/>
+                <w:sz w:val="32"/>
+                <w:szCs w:val="32"/>
+                <w:lang w:eastAsia="en-GB"/>
+              </w:rPr>
+            </w:pPr>
+            <w:r>
+              <w:rPr>
+                <w:rFonts w:eastAsia="Times New Roman" w:cs="Arial"/>
+                <w:color w:val="000000"/>
+                <w:kern w:val="24"/>
+                <w:sz w:val="32"/>
+                <w:szCs w:val="32"/>
+                <w:lang w:eastAsia="en-GB"/>
+              </w:rPr>
+              <w:t xml:space="preserve">+ String </w:t>
+            </w:r>
+            <w:proofErr w:type="spellStart"/>
+            <w:r>
+              <w:rPr>
+                <w:rFonts w:eastAsia="Times New Roman" w:cs="Arial"/>
+                <w:color w:val="000000"/>
+                <w:kern w:val="24"/>
+                <w:sz w:val="32"/>
+                <w:szCs w:val="32"/>
+                <w:lang w:eastAsia="en-GB"/>
+              </w:rPr>
+              <w:t>wordLengthFrequenciesDisplay</w:t>
+            </w:r>
+            <w:proofErr w:type="spellEnd"/>
+          </w:p>
+        </w:tc>
+      </w:tr>
+      <w:tr>
+        <w:trPr>
+          <w:trHeight w:val="538"/>
+          <w:jc w:val="center"/>
+        </w:trPr>
+        <w:tc>
+          <w:tcPr>
+            <w:tcW w:w="6658" w:type="dxa"/>
+          </w:tcPr>
+          <w:p>
+            <w:pPr>
+              <w:jc w:val="center"/>
+              <w:rPr>
+                <w:rFonts w:eastAsia="Times New Roman" w:cs="Arial"/>
+                <w:color w:val="000000"/>
+                <w:kern w:val="24"/>
+                <w:sz w:val="32"/>
+                <w:szCs w:val="32"/>
+                <w:lang w:eastAsia="en-GB"/>
+              </w:rPr>
+            </w:pPr>
+            <w:r>
+              <w:rPr>
+                <w:rFonts w:eastAsia="Times New Roman" w:cs="Arial"/>
+                <w:color w:val="000000"/>
+                <w:kern w:val="24"/>
+                <w:sz w:val="32"/>
+                <w:szCs w:val="32"/>
+                <w:lang w:eastAsia="en-GB"/>
+              </w:rPr>
+              <w:t xml:space="preserve">+ String </w:t>
+            </w:r>
+            <w:proofErr w:type="spellStart"/>
+            <w:r>
+              <w:rPr>
+                <w:rFonts w:eastAsia="Times New Roman" w:cs="Arial"/>
+                <w:color w:val="000000"/>
+                <w:kern w:val="24"/>
+                <w:sz w:val="32"/>
+                <w:szCs w:val="32"/>
+                <w:lang w:eastAsia="en-GB"/>
+              </w:rPr>
+              <w:t>longestWordForDisplay</w:t>
+            </w:r>
+            <w:proofErr w:type="spellEnd"/>
+          </w:p>
+        </w:tc>
+      </w:tr>
+      <w:tr>
+        <w:trPr>
+          <w:trHeight w:val="538"/>
+          <w:jc w:val="center"/>
+        </w:trPr>
+        <w:tc>
+          <w:tcPr>
+            <w:tcW w:w="6658" w:type="dxa"/>
             <w:tcBorders>
               <w:bottom w:val="single" w:sz="24" w:space="0" w:color="auto"/>
             </w:tcBorders>
@@ -661,7 +820,7 @@
         </w:trPr>
         <w:tc>
           <w:tcPr>
-            <w:tcW w:w="0" w:type="auto"/>
+            <w:tcW w:w="6658" w:type="dxa"/>
             <w:tcBorders>
               <w:top w:val="single" w:sz="24" w:space="0" w:color="auto"/>
             </w:tcBorders>
@@ -700,7 +859,7 @@
         </w:trPr>
         <w:tc>
           <w:tcPr>
-            <w:tcW w:w="0" w:type="auto"/>
+            <w:tcW w:w="6658" w:type="dxa"/>
             <w:shd w:val="clear" w:color="auto" w:fill="D0CECE" w:themeFill="background2" w:themeFillShade="E6"/>
           </w:tcPr>
           <w:p>
@@ -726,6 +885,7 @@
                 <w:szCs w:val="32"/>
                 <w:lang w:eastAsia="en-GB"/>
               </w:rPr>
+              <w:lastRenderedPageBreak/>
               <w:t>Analysis methods</w:t>
             </w:r>
           </w:p>
@@ -738,42 +898,88 @@
         </w:trPr>
         <w:tc>
           <w:tcPr>
-            <w:tcW w:w="0" w:type="auto"/>
-          </w:tcPr>
-          <w:p>
-            <w:pPr>
-              <w:jc w:val="center"/>
-              <w:rPr>
-                <w:rFonts w:eastAsia="Times New Roman" w:cs="Arial"/>
-                <w:color w:val="000000"/>
-                <w:kern w:val="24"/>
-                <w:sz w:val="32"/>
-                <w:szCs w:val="32"/>
-                <w:lang w:eastAsia="en-GB"/>
-              </w:rPr>
-            </w:pPr>
-            <w:r>
-              <w:rPr>
-                <w:rFonts w:eastAsia="Times New Roman" w:cs="Arial"/>
-                <w:color w:val="000000"/>
-                <w:kern w:val="24"/>
-                <w:sz w:val="32"/>
-                <w:szCs w:val="32"/>
-                <w:lang w:eastAsia="en-GB"/>
-              </w:rPr>
-              <w:t>+ int nuberOfSpaces(…)</w:t>
-            </w:r>
-          </w:p>
-        </w:tc>
-      </w:tr>
-      <w:tr>
-        <w:trPr>
-          <w:trHeight w:val="538"/>
-          <w:jc w:val="center"/>
-        </w:trPr>
-        <w:tc>
-          <w:tcPr>
-            <w:tcW w:w="0" w:type="auto"/>
+            <w:tcW w:w="6658" w:type="dxa"/>
+          </w:tcPr>
+          <w:p>
+            <w:pPr>
+              <w:jc w:val="center"/>
+              <w:rPr>
+                <w:rFonts w:eastAsia="Times New Roman" w:cs="Arial"/>
+                <w:color w:val="000000"/>
+                <w:kern w:val="24"/>
+                <w:sz w:val="32"/>
+                <w:szCs w:val="32"/>
+                <w:lang w:eastAsia="en-GB"/>
+              </w:rPr>
+            </w:pPr>
+            <w:r>
+              <w:rPr>
+                <w:rFonts w:eastAsia="Times New Roman" w:cs="Arial"/>
+                <w:color w:val="000000"/>
+                <w:kern w:val="24"/>
+                <w:sz w:val="32"/>
+                <w:szCs w:val="32"/>
+                <w:lang w:eastAsia="en-GB"/>
+              </w:rPr>
+              <w:t xml:space="preserve">+ </w:t>
+            </w:r>
+            <w:proofErr w:type="gramStart"/>
+            <w:r>
+              <w:rPr>
+                <w:rFonts w:eastAsia="Times New Roman" w:cs="Arial"/>
+                <w:color w:val="000000"/>
+                <w:kern w:val="24"/>
+                <w:sz w:val="32"/>
+                <w:szCs w:val="32"/>
+                <w:lang w:eastAsia="en-GB"/>
+              </w:rPr>
+              <w:t>int</w:t>
+            </w:r>
+            <w:proofErr w:type="gramEnd"/>
+            <w:r>
+              <w:rPr>
+                <w:rFonts w:eastAsia="Times New Roman" w:cs="Arial"/>
+                <w:color w:val="000000"/>
+                <w:kern w:val="24"/>
+                <w:sz w:val="32"/>
+                <w:szCs w:val="32"/>
+                <w:lang w:eastAsia="en-GB"/>
+              </w:rPr>
+              <w:t xml:space="preserve"> nu</w:t>
+            </w:r>
+            <w:r>
+              <w:rPr>
+                <w:rFonts w:eastAsia="Times New Roman" w:cs="Arial"/>
+                <w:color w:val="000000"/>
+                <w:kern w:val="24"/>
+                <w:sz w:val="32"/>
+                <w:szCs w:val="32"/>
+                <w:lang w:eastAsia="en-GB"/>
+              </w:rPr>
+              <w:t>m</w:t>
+            </w:r>
+            <w:r>
+              <w:rPr>
+                <w:rFonts w:eastAsia="Times New Roman" w:cs="Arial"/>
+                <w:color w:val="000000"/>
+                <w:kern w:val="24"/>
+                <w:sz w:val="32"/>
+                <w:szCs w:val="32"/>
+                <w:lang w:eastAsia="en-GB"/>
+              </w:rPr>
+              <w:t>berOfSpaces(…)</w:t>
+            </w:r>
+          </w:p>
+        </w:tc>
+      </w:tr>
+      <w:tr>
+        <w:trPr>
+          <w:trHeight w:val="538"/>
+          <w:jc w:val="center"/>
+        </w:trPr>
+        <w:tc>
+          <w:tcPr>
+            <w:tcW w:w="6658" w:type="dxa"/>
           </w:tcPr>
           <w:p>
             <w:pPr>
@@ -808,30 +1014,29 @@
         </w:trPr>
         <w:tc>
           <w:tcPr>
-            <w:tcW w:w="0" w:type="auto"/>
-          </w:tcPr>
-          <w:p>
-            <w:pPr>
-              <w:jc w:val="center"/>
-              <w:rPr>
-                <w:rFonts w:eastAsia="Times New Roman" w:cs="Arial"/>
-                <w:color w:val="000000"/>
-                <w:kern w:val="24"/>
-                <w:sz w:val="32"/>
-                <w:szCs w:val="32"/>
-                <w:lang w:eastAsia="en-GB"/>
-              </w:rPr>
-            </w:pPr>
-            <w:r>
-              <w:rPr>
-                <w:rFonts w:eastAsia="Times New Roman" w:cs="Arial"/>
-                <w:color w:val="000000"/>
-                <w:kern w:val="24"/>
-                <w:sz w:val="32"/>
-                <w:szCs w:val="32"/>
-                <w:lang w:eastAsia="en-GB"/>
-              </w:rPr>
-              <w:lastRenderedPageBreak/>
+            <w:tcW w:w="6658" w:type="dxa"/>
+          </w:tcPr>
+          <w:p>
+            <w:pPr>
+              <w:jc w:val="center"/>
+              <w:rPr>
+                <w:rFonts w:eastAsia="Times New Roman" w:cs="Arial"/>
+                <w:color w:val="000000"/>
+                <w:kern w:val="24"/>
+                <w:sz w:val="32"/>
+                <w:szCs w:val="32"/>
+                <w:lang w:eastAsia="en-GB"/>
+              </w:rPr>
+            </w:pPr>
+            <w:r>
+              <w:rPr>
+                <w:rFonts w:eastAsia="Times New Roman" w:cs="Arial"/>
+                <w:color w:val="000000"/>
+                <w:kern w:val="24"/>
+                <w:sz w:val="32"/>
+                <w:szCs w:val="32"/>
+                <w:lang w:eastAsia="en-GB"/>
+              </w:rPr>
               <w:t>+ int countCharacters(…)</w:t>
             </w:r>
           </w:p>
@@ -844,7 +1049,7 @@
         </w:trPr>
         <w:tc>
           <w:tcPr>
-            <w:tcW w:w="0" w:type="auto"/>
+            <w:tcW w:w="6658" w:type="dxa"/>
           </w:tcPr>
           <w:p>
             <w:pPr>
@@ -879,7 +1084,7 @@
         </w:trPr>
         <w:tc>
           <w:tcPr>
-            <w:tcW w:w="0" w:type="auto"/>
+            <w:tcW w:w="6658" w:type="dxa"/>
           </w:tcPr>
           <w:p>
             <w:pPr>
@@ -914,7 +1119,7 @@
         </w:trPr>
         <w:tc>
           <w:tcPr>
-            <w:tcW w:w="0" w:type="auto"/>
+            <w:tcW w:w="6658" w:type="dxa"/>
           </w:tcPr>
           <w:p>
             <w:pPr>
@@ -949,7 +1154,7 @@
         </w:trPr>
         <w:tc>
           <w:tcPr>
-            <w:tcW w:w="0" w:type="auto"/>
+            <w:tcW w:w="6658" w:type="dxa"/>
           </w:tcPr>
           <w:p>
             <w:pPr>
@@ -984,7 +1189,7 @@
         </w:trPr>
         <w:tc>
           <w:tcPr>
-            <w:tcW w:w="0" w:type="auto"/>
+            <w:tcW w:w="6658" w:type="dxa"/>
           </w:tcPr>
           <w:p>
             <w:pPr>
@@ -1019,42 +1224,138 @@
         </w:trPr>
         <w:tc>
           <w:tcPr>
-            <w:tcW w:w="0" w:type="auto"/>
-          </w:tcPr>
-          <w:p>
-            <w:pPr>
-              <w:jc w:val="center"/>
-              <w:rPr>
-                <w:rFonts w:eastAsia="Times New Roman" w:cs="Arial"/>
-                <w:color w:val="000000"/>
-                <w:kern w:val="24"/>
-                <w:sz w:val="32"/>
-                <w:szCs w:val="32"/>
-                <w:lang w:eastAsia="en-GB"/>
-              </w:rPr>
-            </w:pPr>
-            <w:r>
-              <w:rPr>
-                <w:rFonts w:eastAsia="Times New Roman" w:cs="Arial"/>
-                <w:color w:val="000000"/>
-                <w:kern w:val="24"/>
-                <w:sz w:val="32"/>
-                <w:szCs w:val="32"/>
-                <w:lang w:eastAsia="en-GB"/>
-              </w:rPr>
-              <w:t>+ ArrayList&lt;Integer&gt; wordLengths(…)</w:t>
-            </w:r>
-          </w:p>
-        </w:tc>
-      </w:tr>
-      <w:tr>
-        <w:trPr>
-          <w:trHeight w:val="538"/>
-          <w:jc w:val="center"/>
-        </w:trPr>
-        <w:tc>
-          <w:tcPr>
-            <w:tcW w:w="0" w:type="auto"/>
+            <w:tcW w:w="6658" w:type="dxa"/>
+          </w:tcPr>
+          <w:p>
+            <w:pPr>
+              <w:jc w:val="center"/>
+              <w:rPr>
+                <w:rFonts w:eastAsia="Times New Roman" w:cs="Arial"/>
+                <w:color w:val="000000"/>
+                <w:kern w:val="24"/>
+                <w:sz w:val="32"/>
+                <w:szCs w:val="32"/>
+                <w:lang w:eastAsia="en-GB"/>
+              </w:rPr>
+            </w:pPr>
+            <w:r>
+              <w:rPr>
+                <w:rFonts w:eastAsia="Times New Roman" w:cs="Arial"/>
+                <w:color w:val="000000"/>
+                <w:kern w:val="24"/>
+                <w:sz w:val="32"/>
+                <w:szCs w:val="32"/>
+                <w:lang w:eastAsia="en-GB"/>
+              </w:rPr>
+              <w:t xml:space="preserve">+ ArrayList&lt;String&gt; </w:t>
+            </w:r>
+            <w:proofErr w:type="gramStart"/>
+            <w:r>
+              <w:rPr>
+                <w:rFonts w:eastAsia="Times New Roman" w:cs="Arial"/>
+                <w:color w:val="000000"/>
+                <w:kern w:val="24"/>
+                <w:sz w:val="32"/>
+                <w:szCs w:val="32"/>
+                <w:lang w:eastAsia="en-GB"/>
+              </w:rPr>
+              <w:t>inputAsStringArrayList(</w:t>
+            </w:r>
+            <w:proofErr w:type="gramEnd"/>
+            <w:r>
+              <w:rPr>
+                <w:rFonts w:eastAsia="Times New Roman" w:cs="Arial"/>
+                <w:color w:val="000000"/>
+                <w:kern w:val="24"/>
+                <w:sz w:val="32"/>
+                <w:szCs w:val="32"/>
+                <w:lang w:eastAsia="en-GB"/>
+              </w:rPr>
+              <w:t>…)</w:t>
+            </w:r>
+          </w:p>
+        </w:tc>
+      </w:tr>
+      <w:tr>
+        <w:trPr>
+          <w:trHeight w:val="538"/>
+          <w:jc w:val="center"/>
+        </w:trPr>
+        <w:tc>
+          <w:tcPr>
+            <w:tcW w:w="6658" w:type="dxa"/>
+          </w:tcPr>
+          <w:p>
+            <w:pPr>
+              <w:jc w:val="center"/>
+              <w:rPr>
+                <w:rFonts w:eastAsia="Times New Roman" w:cs="Arial"/>
+                <w:color w:val="000000"/>
+                <w:kern w:val="24"/>
+                <w:sz w:val="32"/>
+                <w:szCs w:val="32"/>
+                <w:lang w:eastAsia="en-GB"/>
+              </w:rPr>
+            </w:pPr>
+            <w:r>
+              <w:rPr>
+                <w:rFonts w:eastAsia="Times New Roman" w:cs="Arial"/>
+                <w:color w:val="000000"/>
+                <w:kern w:val="24"/>
+                <w:sz w:val="32"/>
+                <w:szCs w:val="32"/>
+                <w:lang w:eastAsia="en-GB"/>
+              </w:rPr>
+              <w:t xml:space="preserve">+ ArrayList&lt;Integer&gt; </w:t>
+            </w:r>
+            <w:proofErr w:type="spellStart"/>
+            <w:proofErr w:type="gramStart"/>
+            <w:r>
+              <w:rPr>
+                <w:rFonts w:eastAsia="Times New Roman" w:cs="Arial"/>
+                <w:color w:val="000000"/>
+                <w:kern w:val="24"/>
+                <w:sz w:val="32"/>
+                <w:szCs w:val="32"/>
+                <w:lang w:eastAsia="en-GB"/>
+              </w:rPr>
+              <w:t>wordLengths</w:t>
+            </w:r>
+            <w:proofErr w:type="spellEnd"/>
+            <w:r>
+              <w:rPr>
+                <w:rFonts w:eastAsia="Times New Roman" w:cs="Arial"/>
+                <w:color w:val="000000"/>
+                <w:kern w:val="24"/>
+                <w:sz w:val="32"/>
+                <w:szCs w:val="32"/>
+                <w:lang w:eastAsia="en-GB"/>
+              </w:rPr>
+              <w:t>(</w:t>
+            </w:r>
+            <w:proofErr w:type="gramEnd"/>
+            <w:r>
+              <w:rPr>
+                <w:rFonts w:eastAsia="Times New Roman" w:cs="Arial"/>
+                <w:color w:val="000000"/>
+                <w:kern w:val="24"/>
+                <w:sz w:val="32"/>
+                <w:szCs w:val="32"/>
+                <w:lang w:eastAsia="en-GB"/>
+              </w:rPr>
+              <w:t>…)</w:t>
+            </w:r>
+          </w:p>
+        </w:tc>
+      </w:tr>
+      <w:tr>
+        <w:trPr>
+          <w:trHeight w:val="538"/>
+          <w:jc w:val="center"/>
+        </w:trPr>
+        <w:tc>
+          <w:tcPr>
+            <w:tcW w:w="6658" w:type="dxa"/>
           </w:tcPr>
           <w:p>
             <w:pPr>
@@ -1089,7 +1390,66 @@
         </w:trPr>
         <w:tc>
           <w:tcPr>
-            <w:tcW w:w="0" w:type="auto"/>
+            <w:tcW w:w="6658" w:type="dxa"/>
+          </w:tcPr>
+          <w:p>
+            <w:pPr>
+              <w:jc w:val="center"/>
+              <w:rPr>
+                <w:rFonts w:eastAsia="Times New Roman" w:cs="Arial"/>
+                <w:color w:val="000000"/>
+                <w:kern w:val="24"/>
+                <w:sz w:val="32"/>
+                <w:szCs w:val="32"/>
+                <w:lang w:eastAsia="en-GB"/>
+              </w:rPr>
+            </w:pPr>
+            <w:r>
+              <w:rPr>
+                <w:rFonts w:eastAsia="Times New Roman" w:cs="Arial"/>
+                <w:color w:val="000000"/>
+                <w:kern w:val="24"/>
+                <w:sz w:val="32"/>
+                <w:szCs w:val="32"/>
+                <w:lang w:eastAsia="en-GB"/>
+              </w:rPr>
+              <w:t xml:space="preserve">+ ArrayList&lt;String&gt; </w:t>
+            </w:r>
+            <w:proofErr w:type="gramStart"/>
+            <w:r>
+              <w:rPr>
+                <w:rFonts w:eastAsia="Times New Roman" w:cs="Arial"/>
+                <w:color w:val="000000"/>
+                <w:kern w:val="24"/>
+                <w:sz w:val="32"/>
+                <w:szCs w:val="32"/>
+                <w:lang w:eastAsia="en-GB"/>
+              </w:rPr>
+              <w:t>longestWord(</w:t>
+            </w:r>
+            <w:proofErr w:type="gramEnd"/>
+            <w:r>
+              <w:rPr>
+                <w:rFonts w:eastAsia="Times New Roman" w:cs="Arial"/>
+                <w:color w:val="000000"/>
+                <w:kern w:val="24"/>
+                <w:sz w:val="32"/>
+                <w:szCs w:val="32"/>
+                <w:lang w:eastAsia="en-GB"/>
+              </w:rPr>
+              <w:t>…)</w:t>
+            </w:r>
+          </w:p>
+        </w:tc>
+      </w:tr>
+      <w:tr>
+        <w:trPr>
+          <w:trHeight w:val="538"/>
+          <w:jc w:val="center"/>
+        </w:trPr>
+        <w:tc>
+          <w:tcPr>
+            <w:tcW w:w="6658" w:type="dxa"/>
             <w:shd w:val="clear" w:color="auto" w:fill="D0CECE" w:themeFill="background2" w:themeFillShade="E6"/>
           </w:tcPr>
           <w:p>
@@ -1127,240 +1487,591 @@
         </w:trPr>
         <w:tc>
           <w:tcPr>
-            <w:tcW w:w="0" w:type="auto"/>
-          </w:tcPr>
-          <w:p>
-            <w:pPr>
-              <w:jc w:val="center"/>
-              <w:rPr>
-                <w:rFonts w:eastAsia="Times New Roman" w:cs="Arial"/>
-                <w:color w:val="000000"/>
-                <w:kern w:val="24"/>
-                <w:sz w:val="32"/>
-                <w:szCs w:val="32"/>
-                <w:lang w:eastAsia="en-GB"/>
-              </w:rPr>
-            </w:pPr>
-            <w:r>
-              <w:rPr>
-                <w:rFonts w:eastAsia="Times New Roman" w:cs="Arial"/>
-                <w:color w:val="000000"/>
-                <w:kern w:val="24"/>
-                <w:sz w:val="32"/>
-                <w:szCs w:val="32"/>
-                <w:lang w:eastAsia="en-GB"/>
-              </w:rPr>
-              <w:t>+ String inputForDisplay(…)</w:t>
-            </w:r>
-          </w:p>
-        </w:tc>
-      </w:tr>
-      <w:tr>
-        <w:trPr>
-          <w:trHeight w:val="538"/>
-          <w:jc w:val="center"/>
-        </w:trPr>
-        <w:tc>
-          <w:tcPr>
-            <w:tcW w:w="0" w:type="auto"/>
-          </w:tcPr>
-          <w:p>
-            <w:pPr>
-              <w:jc w:val="center"/>
-              <w:rPr>
-                <w:rFonts w:eastAsia="Times New Roman" w:cs="Arial"/>
-                <w:color w:val="000000"/>
-                <w:kern w:val="24"/>
-                <w:sz w:val="32"/>
-                <w:szCs w:val="32"/>
-                <w:lang w:eastAsia="en-GB"/>
-              </w:rPr>
-            </w:pPr>
-            <w:r>
-              <w:rPr>
-                <w:rFonts w:eastAsia="Times New Roman" w:cs="Arial"/>
-                <w:color w:val="000000"/>
-                <w:kern w:val="24"/>
-                <w:sz w:val="32"/>
-                <w:szCs w:val="32"/>
-                <w:lang w:eastAsia="en-GB"/>
-              </w:rPr>
-              <w:t>+ String wordLengthDisplay(…)</w:t>
-            </w:r>
-          </w:p>
-        </w:tc>
-      </w:tr>
-      <w:tr>
-        <w:trPr>
-          <w:trHeight w:val="538"/>
-          <w:jc w:val="center"/>
-        </w:trPr>
-        <w:tc>
-          <w:tcPr>
-            <w:tcW w:w="0" w:type="auto"/>
-          </w:tcPr>
-          <w:p>
-            <w:pPr>
-              <w:jc w:val="center"/>
-              <w:rPr>
-                <w:rFonts w:eastAsia="Times New Roman" w:cs="Arial"/>
-                <w:color w:val="000000"/>
-                <w:kern w:val="24"/>
-                <w:sz w:val="32"/>
-                <w:szCs w:val="32"/>
-                <w:lang w:eastAsia="en-GB"/>
-              </w:rPr>
-            </w:pPr>
-            <w:r>
-              <w:rPr>
-                <w:rFonts w:eastAsia="Times New Roman" w:cs="Arial"/>
-                <w:color w:val="000000"/>
-                <w:kern w:val="24"/>
-                <w:sz w:val="32"/>
-                <w:szCs w:val="32"/>
-                <w:lang w:eastAsia="en-GB"/>
-              </w:rPr>
-              <w:t>+ String wordLengthFrequenciesDisplay(…)</w:t>
-            </w:r>
-          </w:p>
-        </w:tc>
-      </w:tr>
-      <w:tr>
-        <w:trPr>
-          <w:trHeight w:val="538"/>
-          <w:jc w:val="center"/>
-        </w:trPr>
-        <w:tc>
-          <w:tcPr>
-            <w:tcW w:w="0" w:type="auto"/>
-          </w:tcPr>
-          <w:p>
-            <w:pPr>
-              <w:jc w:val="center"/>
-              <w:rPr>
-                <w:rFonts w:eastAsia="Times New Roman" w:cs="Arial"/>
-                <w:color w:val="000000"/>
-                <w:kern w:val="24"/>
-                <w:sz w:val="32"/>
-                <w:szCs w:val="32"/>
-                <w:lang w:eastAsia="en-GB"/>
-              </w:rPr>
-            </w:pPr>
-            <w:r>
-              <w:rPr>
-                <w:rFonts w:eastAsia="Times New Roman" w:cs="Arial"/>
-                <w:color w:val="000000"/>
-                <w:kern w:val="24"/>
-                <w:sz w:val="32"/>
-                <w:szCs w:val="32"/>
-                <w:lang w:eastAsia="en-GB"/>
-              </w:rPr>
-              <w:t>+ String ToString(…)</w:t>
-            </w:r>
-          </w:p>
-        </w:tc>
-      </w:tr>
-      <w:tr>
-        <w:trPr>
-          <w:trHeight w:val="538"/>
-          <w:jc w:val="center"/>
-        </w:trPr>
-        <w:tc>
-          <w:tcPr>
-            <w:tcW w:w="0" w:type="auto"/>
-          </w:tcPr>
-          <w:p>
-            <w:pPr>
-              <w:jc w:val="center"/>
-              <w:rPr>
-                <w:rFonts w:eastAsia="Times New Roman" w:cs="Arial"/>
-                <w:color w:val="000000"/>
-                <w:kern w:val="24"/>
-                <w:sz w:val="32"/>
-                <w:szCs w:val="32"/>
-                <w:lang w:eastAsia="en-GB"/>
-              </w:rPr>
-            </w:pPr>
-            <w:r>
-              <w:rPr>
-                <w:rFonts w:eastAsia="Times New Roman" w:cs="Arial"/>
-                <w:color w:val="000000"/>
-                <w:kern w:val="24"/>
-                <w:sz w:val="32"/>
-                <w:szCs w:val="32"/>
-                <w:lang w:eastAsia="en-GB"/>
-              </w:rPr>
-              <w:t>+ void displayWordLengths(…)</w:t>
-            </w:r>
-          </w:p>
-        </w:tc>
-      </w:tr>
-      <w:tr>
-        <w:trPr>
-          <w:trHeight w:val="538"/>
-          <w:jc w:val="center"/>
-        </w:trPr>
-        <w:tc>
-          <w:tcPr>
-            <w:tcW w:w="0" w:type="auto"/>
-          </w:tcPr>
-          <w:p>
-            <w:pPr>
-              <w:jc w:val="center"/>
-              <w:rPr>
-                <w:rFonts w:eastAsia="Times New Roman" w:cs="Arial"/>
-                <w:color w:val="000000"/>
-                <w:kern w:val="24"/>
-                <w:sz w:val="32"/>
-                <w:szCs w:val="32"/>
-                <w:lang w:eastAsia="en-GB"/>
-              </w:rPr>
-            </w:pPr>
-            <w:r>
-              <w:rPr>
-                <w:rFonts w:eastAsia="Times New Roman" w:cs="Arial"/>
-                <w:color w:val="000000"/>
-                <w:kern w:val="24"/>
-                <w:sz w:val="32"/>
-                <w:szCs w:val="32"/>
-                <w:lang w:eastAsia="en-GB"/>
-              </w:rPr>
-              <w:t>+ void DisplayFrequencies(…)</w:t>
-            </w:r>
-          </w:p>
-        </w:tc>
-      </w:tr>
-      <w:tr>
-        <w:trPr>
-          <w:trHeight w:val="538"/>
-          <w:jc w:val="center"/>
-        </w:trPr>
-        <w:tc>
-          <w:tcPr>
-            <w:tcW w:w="0" w:type="auto"/>
-          </w:tcPr>
-          <w:p>
-            <w:pPr>
-              <w:jc w:val="center"/>
-              <w:rPr>
-                <w:rFonts w:eastAsia="Times New Roman" w:cs="Arial"/>
-                <w:color w:val="000000"/>
-                <w:kern w:val="24"/>
-                <w:sz w:val="32"/>
-                <w:szCs w:val="32"/>
-                <w:lang w:eastAsia="en-GB"/>
-              </w:rPr>
-            </w:pPr>
-            <w:r>
-              <w:rPr>
-                <w:rFonts w:eastAsia="Times New Roman" w:cs="Arial"/>
-                <w:color w:val="000000"/>
-                <w:kern w:val="24"/>
-                <w:sz w:val="32"/>
-                <w:szCs w:val="32"/>
-                <w:lang w:eastAsia="en-GB"/>
-              </w:rPr>
-              <w:t>+ void BarChartFrequencies(…)</w:t>
+            <w:tcW w:w="6658" w:type="dxa"/>
+          </w:tcPr>
+          <w:p>
+            <w:pPr>
+              <w:jc w:val="center"/>
+              <w:rPr>
+                <w:rFonts w:eastAsia="Times New Roman" w:cs="Arial"/>
+                <w:color w:val="000000"/>
+                <w:kern w:val="24"/>
+                <w:sz w:val="32"/>
+                <w:szCs w:val="32"/>
+                <w:lang w:eastAsia="en-GB"/>
+              </w:rPr>
+            </w:pPr>
+            <w:r>
+              <w:rPr>
+                <w:rFonts w:eastAsia="Times New Roman" w:cs="Arial"/>
+                <w:color w:val="000000"/>
+                <w:kern w:val="24"/>
+                <w:sz w:val="32"/>
+                <w:szCs w:val="32"/>
+                <w:lang w:eastAsia="en-GB"/>
+              </w:rPr>
+              <w:t xml:space="preserve">+ String </w:t>
+            </w:r>
+            <w:proofErr w:type="gramStart"/>
+            <w:r>
+              <w:rPr>
+                <w:rFonts w:eastAsia="Times New Roman" w:cs="Arial"/>
+                <w:color w:val="000000"/>
+                <w:kern w:val="24"/>
+                <w:sz w:val="32"/>
+                <w:szCs w:val="32"/>
+                <w:lang w:eastAsia="en-GB"/>
+              </w:rPr>
+              <w:t>inputForDisplay(</w:t>
+            </w:r>
+            <w:proofErr w:type="gramEnd"/>
+            <w:r>
+              <w:rPr>
+                <w:rFonts w:eastAsia="Times New Roman" w:cs="Arial"/>
+                <w:color w:val="000000"/>
+                <w:kern w:val="24"/>
+                <w:sz w:val="32"/>
+                <w:szCs w:val="32"/>
+                <w:lang w:eastAsia="en-GB"/>
+              </w:rPr>
+              <w:t>…)</w:t>
+            </w:r>
+          </w:p>
+        </w:tc>
+      </w:tr>
+      <w:tr>
+        <w:trPr>
+          <w:trHeight w:val="538"/>
+          <w:jc w:val="center"/>
+        </w:trPr>
+        <w:tc>
+          <w:tcPr>
+            <w:tcW w:w="6658" w:type="dxa"/>
+          </w:tcPr>
+          <w:p>
+            <w:pPr>
+              <w:jc w:val="center"/>
+              <w:rPr>
+                <w:rFonts w:eastAsia="Times New Roman" w:cs="Arial"/>
+                <w:color w:val="000000"/>
+                <w:kern w:val="24"/>
+                <w:sz w:val="32"/>
+                <w:szCs w:val="32"/>
+                <w:lang w:eastAsia="en-GB"/>
+              </w:rPr>
+            </w:pPr>
+            <w:r>
+              <w:rPr>
+                <w:rFonts w:eastAsia="Times New Roman" w:cs="Arial"/>
+                <w:color w:val="000000"/>
+                <w:kern w:val="24"/>
+                <w:sz w:val="32"/>
+                <w:szCs w:val="32"/>
+                <w:lang w:eastAsia="en-GB"/>
+              </w:rPr>
+              <w:t xml:space="preserve">+ void </w:t>
+            </w:r>
+            <w:proofErr w:type="spellStart"/>
+            <w:proofErr w:type="gramStart"/>
+            <w:r>
+              <w:rPr>
+                <w:rFonts w:eastAsia="Times New Roman" w:cs="Arial"/>
+                <w:color w:val="000000"/>
+                <w:kern w:val="24"/>
+                <w:sz w:val="32"/>
+                <w:szCs w:val="32"/>
+                <w:lang w:eastAsia="en-GB"/>
+              </w:rPr>
+              <w:t>displayWordLengths</w:t>
+            </w:r>
+            <w:proofErr w:type="spellEnd"/>
+            <w:r>
+              <w:rPr>
+                <w:rFonts w:eastAsia="Times New Roman" w:cs="Arial"/>
+                <w:color w:val="000000"/>
+                <w:kern w:val="24"/>
+                <w:sz w:val="32"/>
+                <w:szCs w:val="32"/>
+                <w:lang w:eastAsia="en-GB"/>
+              </w:rPr>
+              <w:t>(</w:t>
+            </w:r>
+            <w:proofErr w:type="gramEnd"/>
+            <w:r>
+              <w:rPr>
+                <w:rFonts w:eastAsia="Times New Roman" w:cs="Arial"/>
+                <w:color w:val="000000"/>
+                <w:kern w:val="24"/>
+                <w:sz w:val="32"/>
+                <w:szCs w:val="32"/>
+                <w:lang w:eastAsia="en-GB"/>
+              </w:rPr>
+              <w:t>…)</w:t>
+            </w:r>
+          </w:p>
+        </w:tc>
+      </w:tr>
+      <w:tr>
+        <w:trPr>
+          <w:trHeight w:val="538"/>
+          <w:jc w:val="center"/>
+        </w:trPr>
+        <w:tc>
+          <w:tcPr>
+            <w:tcW w:w="6658" w:type="dxa"/>
+          </w:tcPr>
+          <w:p>
+            <w:pPr>
+              <w:jc w:val="center"/>
+              <w:rPr>
+                <w:rFonts w:eastAsia="Times New Roman" w:cs="Arial"/>
+                <w:color w:val="000000"/>
+                <w:kern w:val="24"/>
+                <w:sz w:val="32"/>
+                <w:szCs w:val="32"/>
+                <w:lang w:eastAsia="en-GB"/>
+              </w:rPr>
+            </w:pPr>
+            <w:r>
+              <w:rPr>
+                <w:rFonts w:eastAsia="Times New Roman" w:cs="Arial"/>
+                <w:color w:val="000000"/>
+                <w:kern w:val="24"/>
+                <w:sz w:val="32"/>
+                <w:szCs w:val="32"/>
+                <w:lang w:eastAsia="en-GB"/>
+              </w:rPr>
+              <w:t xml:space="preserve">+ String </w:t>
+            </w:r>
+            <w:proofErr w:type="spellStart"/>
+            <w:proofErr w:type="gramStart"/>
+            <w:r>
+              <w:rPr>
+                <w:rFonts w:eastAsia="Times New Roman" w:cs="Arial"/>
+                <w:color w:val="000000"/>
+                <w:kern w:val="24"/>
+                <w:sz w:val="32"/>
+                <w:szCs w:val="32"/>
+                <w:lang w:eastAsia="en-GB"/>
+              </w:rPr>
+              <w:t>wordLengthFrequenciesDisplay</w:t>
+            </w:r>
+            <w:proofErr w:type="spellEnd"/>
+            <w:r>
+              <w:rPr>
+                <w:rFonts w:eastAsia="Times New Roman" w:cs="Arial"/>
+                <w:color w:val="000000"/>
+                <w:kern w:val="24"/>
+                <w:sz w:val="32"/>
+                <w:szCs w:val="32"/>
+                <w:lang w:eastAsia="en-GB"/>
+              </w:rPr>
+              <w:t>(</w:t>
+            </w:r>
+            <w:proofErr w:type="gramEnd"/>
+            <w:r>
+              <w:rPr>
+                <w:rFonts w:eastAsia="Times New Roman" w:cs="Arial"/>
+                <w:color w:val="000000"/>
+                <w:kern w:val="24"/>
+                <w:sz w:val="32"/>
+                <w:szCs w:val="32"/>
+                <w:lang w:eastAsia="en-GB"/>
+              </w:rPr>
+              <w:t>…)</w:t>
+            </w:r>
+          </w:p>
+        </w:tc>
+      </w:tr>
+      <w:tr>
+        <w:trPr>
+          <w:trHeight w:val="538"/>
+          <w:jc w:val="center"/>
+        </w:trPr>
+        <w:tc>
+          <w:tcPr>
+            <w:tcW w:w="6658" w:type="dxa"/>
+          </w:tcPr>
+          <w:p>
+            <w:pPr>
+              <w:jc w:val="center"/>
+              <w:rPr>
+                <w:rFonts w:eastAsia="Times New Roman" w:cs="Arial"/>
+                <w:color w:val="000000"/>
+                <w:kern w:val="24"/>
+                <w:sz w:val="32"/>
+                <w:szCs w:val="32"/>
+                <w:lang w:eastAsia="en-GB"/>
+              </w:rPr>
+            </w:pPr>
+            <w:r>
+              <w:rPr>
+                <w:rFonts w:eastAsia="Times New Roman" w:cs="Arial"/>
+                <w:color w:val="000000"/>
+                <w:kern w:val="24"/>
+                <w:sz w:val="32"/>
+                <w:szCs w:val="32"/>
+                <w:lang w:eastAsia="en-GB"/>
+              </w:rPr>
+              <w:t xml:space="preserve">+ String </w:t>
+            </w:r>
+            <w:proofErr w:type="spellStart"/>
+            <w:proofErr w:type="gramStart"/>
+            <w:r>
+              <w:rPr>
+                <w:rFonts w:eastAsia="Times New Roman" w:cs="Arial"/>
+                <w:color w:val="000000"/>
+                <w:kern w:val="24"/>
+                <w:sz w:val="32"/>
+                <w:szCs w:val="32"/>
+                <w:lang w:eastAsia="en-GB"/>
+              </w:rPr>
+              <w:t>longestWordForDisplay</w:t>
+            </w:r>
+            <w:proofErr w:type="spellEnd"/>
+            <w:r>
+              <w:rPr>
+                <w:rFonts w:eastAsia="Times New Roman" w:cs="Arial"/>
+                <w:color w:val="000000"/>
+                <w:kern w:val="24"/>
+                <w:sz w:val="32"/>
+                <w:szCs w:val="32"/>
+                <w:lang w:eastAsia="en-GB"/>
+              </w:rPr>
+              <w:t>(</w:t>
+            </w:r>
+            <w:proofErr w:type="gramEnd"/>
+            <w:r>
+              <w:rPr>
+                <w:rFonts w:eastAsia="Times New Roman" w:cs="Arial"/>
+                <w:color w:val="000000"/>
+                <w:kern w:val="24"/>
+                <w:sz w:val="32"/>
+                <w:szCs w:val="32"/>
+                <w:lang w:eastAsia="en-GB"/>
+              </w:rPr>
+              <w:t>…)</w:t>
+            </w:r>
+          </w:p>
+        </w:tc>
+      </w:tr>
+      <w:tr>
+        <w:trPr>
+          <w:trHeight w:val="538"/>
+          <w:jc w:val="center"/>
+        </w:trPr>
+        <w:tc>
+          <w:tcPr>
+            <w:tcW w:w="6658" w:type="dxa"/>
+          </w:tcPr>
+          <w:p>
+            <w:pPr>
+              <w:jc w:val="center"/>
+              <w:rPr>
+                <w:rFonts w:eastAsia="Times New Roman" w:cs="Arial"/>
+                <w:color w:val="000000"/>
+                <w:kern w:val="24"/>
+                <w:sz w:val="32"/>
+                <w:szCs w:val="32"/>
+                <w:lang w:eastAsia="en-GB"/>
+              </w:rPr>
+            </w:pPr>
+            <w:r>
+              <w:rPr>
+                <w:rFonts w:eastAsia="Times New Roman" w:cs="Arial"/>
+                <w:color w:val="000000"/>
+                <w:kern w:val="24"/>
+                <w:sz w:val="32"/>
+                <w:szCs w:val="32"/>
+                <w:lang w:eastAsia="en-GB"/>
+              </w:rPr>
+              <w:t xml:space="preserve">+ </w:t>
+            </w:r>
+            <w:r>
+              <w:rPr>
+                <w:rFonts w:eastAsia="Times New Roman" w:cs="Arial"/>
+                <w:color w:val="000000"/>
+                <w:kern w:val="24"/>
+                <w:sz w:val="32"/>
+                <w:szCs w:val="32"/>
+                <w:lang w:eastAsia="en-GB"/>
+              </w:rPr>
+              <w:t xml:space="preserve">ArrayList&lt;String&gt; </w:t>
+            </w:r>
+            <w:proofErr w:type="spellStart"/>
+            <w:proofErr w:type="gramStart"/>
+            <w:r>
+              <w:rPr>
+                <w:rFonts w:eastAsia="Times New Roman" w:cs="Arial"/>
+                <w:color w:val="000000"/>
+                <w:kern w:val="24"/>
+                <w:sz w:val="32"/>
+                <w:szCs w:val="32"/>
+                <w:lang w:eastAsia="en-GB"/>
+              </w:rPr>
+              <w:t>basicAnalysisForDisplay</w:t>
+            </w:r>
+            <w:proofErr w:type="spellEnd"/>
+            <w:r>
+              <w:rPr>
+                <w:rFonts w:eastAsia="Times New Roman" w:cs="Arial"/>
+                <w:color w:val="000000"/>
+                <w:kern w:val="24"/>
+                <w:sz w:val="32"/>
+                <w:szCs w:val="32"/>
+                <w:lang w:eastAsia="en-GB"/>
+              </w:rPr>
+              <w:t>(</w:t>
+            </w:r>
+            <w:proofErr w:type="gramEnd"/>
+            <w:r>
+              <w:rPr>
+                <w:rFonts w:eastAsia="Times New Roman" w:cs="Arial"/>
+                <w:color w:val="000000"/>
+                <w:kern w:val="24"/>
+                <w:sz w:val="32"/>
+                <w:szCs w:val="32"/>
+                <w:lang w:eastAsia="en-GB"/>
+              </w:rPr>
+              <w:t>…)</w:t>
+            </w:r>
+          </w:p>
+        </w:tc>
+      </w:tr>
+      <w:tr>
+        <w:trPr>
+          <w:trHeight w:val="538"/>
+          <w:jc w:val="center"/>
+        </w:trPr>
+        <w:tc>
+          <w:tcPr>
+            <w:tcW w:w="6658" w:type="dxa"/>
+          </w:tcPr>
+          <w:p>
+            <w:pPr>
+              <w:jc w:val="center"/>
+              <w:rPr>
+                <w:rFonts w:eastAsia="Times New Roman" w:cs="Arial"/>
+                <w:color w:val="000000"/>
+                <w:kern w:val="24"/>
+                <w:sz w:val="32"/>
+                <w:szCs w:val="32"/>
+                <w:lang w:eastAsia="en-GB"/>
+              </w:rPr>
+            </w:pPr>
+            <w:r>
+              <w:rPr>
+                <w:rFonts w:eastAsia="Times New Roman" w:cs="Arial"/>
+                <w:color w:val="000000"/>
+                <w:kern w:val="24"/>
+                <w:sz w:val="32"/>
+                <w:szCs w:val="32"/>
+                <w:lang w:eastAsia="en-GB"/>
+              </w:rPr>
+              <w:t xml:space="preserve">+ void </w:t>
+            </w:r>
+            <w:proofErr w:type="spellStart"/>
+            <w:proofErr w:type="gramStart"/>
+            <w:r>
+              <w:rPr>
+                <w:rFonts w:eastAsia="Times New Roman" w:cs="Arial"/>
+                <w:color w:val="000000"/>
+                <w:kern w:val="24"/>
+                <w:sz w:val="32"/>
+                <w:szCs w:val="32"/>
+                <w:lang w:eastAsia="en-GB"/>
+              </w:rPr>
+              <w:t>printBasicAnalysis</w:t>
+            </w:r>
+            <w:proofErr w:type="spellEnd"/>
+            <w:r>
+              <w:rPr>
+                <w:rFonts w:eastAsia="Times New Roman" w:cs="Arial"/>
+                <w:color w:val="000000"/>
+                <w:kern w:val="24"/>
+                <w:sz w:val="32"/>
+                <w:szCs w:val="32"/>
+                <w:lang w:eastAsia="en-GB"/>
+              </w:rPr>
+              <w:t>(</w:t>
+            </w:r>
+            <w:proofErr w:type="gramEnd"/>
+            <w:r>
+              <w:rPr>
+                <w:rFonts w:eastAsia="Times New Roman" w:cs="Arial"/>
+                <w:color w:val="000000"/>
+                <w:kern w:val="24"/>
+                <w:sz w:val="32"/>
+                <w:szCs w:val="32"/>
+                <w:lang w:eastAsia="en-GB"/>
+              </w:rPr>
+              <w:t>…)</w:t>
+            </w:r>
+          </w:p>
+        </w:tc>
+      </w:tr>
+      <w:tr>
+        <w:trPr>
+          <w:trHeight w:val="538"/>
+          <w:jc w:val="center"/>
+        </w:trPr>
+        <w:tc>
+          <w:tcPr>
+            <w:tcW w:w="6658" w:type="dxa"/>
+          </w:tcPr>
+          <w:p>
+            <w:pPr>
+              <w:jc w:val="center"/>
+              <w:rPr>
+                <w:rFonts w:eastAsia="Times New Roman" w:cs="Arial"/>
+                <w:color w:val="000000"/>
+                <w:kern w:val="24"/>
+                <w:sz w:val="32"/>
+                <w:szCs w:val="32"/>
+                <w:lang w:eastAsia="en-GB"/>
+              </w:rPr>
+            </w:pPr>
+            <w:r>
+              <w:rPr>
+                <w:rFonts w:eastAsia="Times New Roman" w:cs="Arial"/>
+                <w:color w:val="000000"/>
+                <w:kern w:val="24"/>
+                <w:sz w:val="32"/>
+                <w:szCs w:val="32"/>
+                <w:lang w:eastAsia="en-GB"/>
+              </w:rPr>
+              <w:t xml:space="preserve">+ void </w:t>
+            </w:r>
+            <w:proofErr w:type="spellStart"/>
+            <w:proofErr w:type="gramStart"/>
+            <w:r>
+              <w:rPr>
+                <w:rFonts w:eastAsia="Times New Roman" w:cs="Arial"/>
+                <w:color w:val="000000"/>
+                <w:kern w:val="24"/>
+                <w:sz w:val="32"/>
+                <w:szCs w:val="32"/>
+                <w:lang w:eastAsia="en-GB"/>
+              </w:rPr>
+              <w:t>d</w:t>
+            </w:r>
+            <w:r>
+              <w:rPr>
+                <w:rFonts w:eastAsia="Times New Roman" w:cs="Arial"/>
+                <w:color w:val="000000"/>
+                <w:kern w:val="24"/>
+                <w:sz w:val="32"/>
+                <w:szCs w:val="32"/>
+                <w:lang w:eastAsia="en-GB"/>
+              </w:rPr>
+              <w:t>isplayFrequencies</w:t>
+            </w:r>
+            <w:proofErr w:type="spellEnd"/>
+            <w:r>
+              <w:rPr>
+                <w:rFonts w:eastAsia="Times New Roman" w:cs="Arial"/>
+                <w:color w:val="000000"/>
+                <w:kern w:val="24"/>
+                <w:sz w:val="32"/>
+                <w:szCs w:val="32"/>
+                <w:lang w:eastAsia="en-GB"/>
+              </w:rPr>
+              <w:t>(</w:t>
+            </w:r>
+            <w:proofErr w:type="gramEnd"/>
+            <w:r>
+              <w:rPr>
+                <w:rFonts w:eastAsia="Times New Roman" w:cs="Arial"/>
+                <w:color w:val="000000"/>
+                <w:kern w:val="24"/>
+                <w:sz w:val="32"/>
+                <w:szCs w:val="32"/>
+                <w:lang w:eastAsia="en-GB"/>
+              </w:rPr>
+              <w:t>…)</w:t>
+            </w:r>
+          </w:p>
+        </w:tc>
+      </w:tr>
+      <w:tr>
+        <w:trPr>
+          <w:trHeight w:val="538"/>
+          <w:jc w:val="center"/>
+        </w:trPr>
+        <w:tc>
+          <w:tcPr>
+            <w:tcW w:w="6658" w:type="dxa"/>
+          </w:tcPr>
+          <w:p>
+            <w:pPr>
+              <w:jc w:val="center"/>
+              <w:rPr>
+                <w:rFonts w:eastAsia="Times New Roman" w:cs="Arial"/>
+                <w:color w:val="000000"/>
+                <w:kern w:val="24"/>
+                <w:sz w:val="32"/>
+                <w:szCs w:val="32"/>
+                <w:lang w:eastAsia="en-GB"/>
+              </w:rPr>
+            </w:pPr>
+            <w:r>
+              <w:rPr>
+                <w:rFonts w:eastAsia="Times New Roman" w:cs="Arial"/>
+                <w:color w:val="000000"/>
+                <w:kern w:val="24"/>
+                <w:sz w:val="32"/>
+                <w:szCs w:val="32"/>
+                <w:lang w:eastAsia="en-GB"/>
+              </w:rPr>
+              <w:t xml:space="preserve">+ void </w:t>
+            </w:r>
+            <w:proofErr w:type="spellStart"/>
+            <w:proofErr w:type="gramStart"/>
+            <w:r>
+              <w:rPr>
+                <w:rFonts w:eastAsia="Times New Roman" w:cs="Arial"/>
+                <w:color w:val="000000"/>
+                <w:kern w:val="24"/>
+                <w:sz w:val="32"/>
+                <w:szCs w:val="32"/>
+                <w:lang w:eastAsia="en-GB"/>
+              </w:rPr>
+              <w:t>b</w:t>
+            </w:r>
+            <w:r>
+              <w:rPr>
+                <w:rFonts w:eastAsia="Times New Roman" w:cs="Arial"/>
+                <w:color w:val="000000"/>
+                <w:kern w:val="24"/>
+                <w:sz w:val="32"/>
+                <w:szCs w:val="32"/>
+                <w:lang w:eastAsia="en-GB"/>
+              </w:rPr>
+              <w:t>arChartFrequencies</w:t>
+            </w:r>
+            <w:proofErr w:type="spellEnd"/>
+            <w:r>
+              <w:rPr>
+                <w:rFonts w:eastAsia="Times New Roman" w:cs="Arial"/>
+                <w:color w:val="000000"/>
+                <w:kern w:val="24"/>
+                <w:sz w:val="32"/>
+                <w:szCs w:val="32"/>
+                <w:lang w:eastAsia="en-GB"/>
+              </w:rPr>
+              <w:t>(</w:t>
+            </w:r>
+            <w:proofErr w:type="gramEnd"/>
+            <w:r>
+              <w:rPr>
+                <w:rFonts w:eastAsia="Times New Roman" w:cs="Arial"/>
+                <w:color w:val="000000"/>
+                <w:kern w:val="24"/>
+                <w:sz w:val="32"/>
+                <w:szCs w:val="32"/>
+                <w:lang w:eastAsia="en-GB"/>
+              </w:rPr>
+              <w:t>…)</w:t>
             </w:r>
           </w:p>
         </w:tc>
@@ -1376,6 +2087,19 @@
           <w:u w:val="single"/>
         </w:rPr>
       </w:pPr>
+    </w:p>
+    <w:p>
+      <w:pPr>
+        <w:jc w:val="center"/>
+        <w:rPr>
+          <w:b/>
+          <w:sz w:val="32"/>
+          <w:szCs w:val="32"/>
+          <w:u w:val="single"/>
+        </w:rPr>
+      </w:pPr>
+      <w:bookmarkStart w:id="0" w:name="_GoBack"/>
+      <w:bookmarkEnd w:id="0"/>
     </w:p>
     <w:sectPr>
       <w:headerReference w:type="default" r:id="rId6"/>
@@ -1389,7 +2113,7 @@
 </file>
 
 <file path=word/endnotes.xml><?xml version="1.0" encoding="utf-8"?>
-<w:endnotes xmlns:wpc="http://schemas.microsoft.com/office/word/2010/wordprocessingCanvas" xmlns:cx="http://schemas.microsoft.com/office/drawing/2014/chartex" xmlns:cx1="http://schemas.microsoft.com/office/drawing/2015/9/8/chartex" xmlns:cx2="http://schemas.microsoft.com/office/drawing/2015/10/21/chartex" xmlns:cx3="http://schemas.microsoft.com/office/drawing/2016/5/9/chartex" xmlns:cx4="http://schemas.microsoft.com/office/drawing/2016/5/10/chartex" xmlns:cx5="http://schemas.microsoft.com/office/drawing/2016/5/11/chartex" xmlns:cx6="http://schemas.microsoft.com/office/drawing/2016/5/12/chartex" xmlns:cx7="http://schemas.microsoft.com/office/drawing/2016/5/13/chartex" xmlns:cx8="http://schemas.microsoft.com/office/drawing/2016/5/14/chartex" xmlns:mc="http://schemas.openxmlformats.org/markup-compatibility/2006" xmlns:aink="http://schemas.microsoft.com/office/drawing/2016/ink" xmlns:am3d="http://schemas.microsoft.com/office/drawing/2017/model3d" xmlns:o="urn:schemas-microsoft-com:office:office" xmlns:r="http://schemas.openxmlformats.org/officeDocument/2006/relationships" xmlns:m="http://schemas.openxmlformats.org/officeDocument/2006/math" xmlns:v="urn:schemas-microsoft-com:vml" xmlns:wp14="http://schemas.microsoft.com/office/word/2010/wordprocessingDrawing" xmlns:wp="http://schemas.openxmlformats.org/drawingml/2006/wordprocessingDrawing" xmlns:w10="urn:schemas-microsoft-com:office:word" xmlns:w="http://schemas.openxmlformats.org/wordprocessingml/2006/main" xmlns:w14="http://schemas.microsoft.com/office/word/2010/wordml" xmlns:w15="http://schemas.microsoft.com/office/word/2012/wordml" xmlns:w16cid="http://schemas.microsoft.com/office/word/2016/wordml/cid" xmlns:w16se="http://schemas.microsoft.com/office/word/2015/wordml/symex" xmlns:wpg="http://schemas.microsoft.com/office/word/2010/wordprocessingGroup" xmlns:wpi="http://schemas.microsoft.com/office/word/2010/wordprocessingInk" xmlns:wne="http://schemas.microsoft.com/office/word/2006/wordml" xmlns:wps="http://schemas.microsoft.com/office/word/2010/wordprocessingShape" mc:Ignorable="w14 w15 w16se w16cid wp14">
+<w:endnotes xmlns:wpc="http://schemas.microsoft.com/office/word/2010/wordprocessingCanvas" xmlns:cx="http://schemas.microsoft.com/office/drawing/2014/chartex" xmlns:cx1="http://schemas.microsoft.com/office/drawing/2015/9/8/chartex" xmlns:mc="http://schemas.openxmlformats.org/markup-compatibility/2006" xmlns:o="urn:schemas-microsoft-com:office:office" xmlns:r="http://schemas.openxmlformats.org/officeDocument/2006/relationships" xmlns:m="http://schemas.openxmlformats.org/officeDocument/2006/math" xmlns:v="urn:schemas-microsoft-com:vml" xmlns:wp14="http://schemas.microsoft.com/office/word/2010/wordprocessingDrawing" xmlns:wp="http://schemas.openxmlformats.org/drawingml/2006/wordprocessingDrawing" xmlns:w10="urn:schemas-microsoft-com:office:word" xmlns:w="http://schemas.openxmlformats.org/wordprocessingml/2006/main" xmlns:w14="http://schemas.microsoft.com/office/word/2010/wordml" xmlns:w15="http://schemas.microsoft.com/office/word/2012/wordml" xmlns:w16se="http://schemas.microsoft.com/office/word/2015/wordml/symex" xmlns:wpg="http://schemas.microsoft.com/office/word/2010/wordprocessingGroup" xmlns:wpi="http://schemas.microsoft.com/office/word/2010/wordprocessingInk" xmlns:wne="http://schemas.microsoft.com/office/word/2006/wordml" xmlns:wps="http://schemas.microsoft.com/office/word/2010/wordprocessingShape" mc:Ignorable="w14 w15 w16se wp14">
   <w:endnote w:type="separator" w:id="-1">
     <w:p>
       <w:pPr>
@@ -1414,7 +2138,7 @@
 </file>
 
 <file path=word/footnotes.xml><?xml version="1.0" encoding="utf-8"?>
-<w:footnotes xmlns:wpc="http://schemas.microsoft.com/office/word/2010/wordprocessingCanvas" xmlns:cx="http://schemas.microsoft.com/office/drawing/2014/chartex" xmlns:cx1="http://schemas.microsoft.com/office/drawing/2015/9/8/chartex" xmlns:cx2="http://schemas.microsoft.com/office/drawing/2015/10/21/chartex" xmlns:cx3="http://schemas.microsoft.com/office/drawing/2016/5/9/chartex" xmlns:cx4="http://schemas.microsoft.com/office/drawing/2016/5/10/chartex" xmlns:cx5="http://schemas.microsoft.com/office/drawing/2016/5/11/chartex" xmlns:cx6="http://schemas.microsoft.com/office/drawing/2016/5/12/chartex" xmlns:cx7="http://schemas.microsoft.com/office/drawing/2016/5/13/chartex" xmlns:cx8="http://schemas.microsoft.com/office/drawing/2016/5/14/chartex" xmlns:mc="http://schemas.openxmlformats.org/markup-compatibility/2006" xmlns:aink="http://schemas.microsoft.com/office/drawing/2016/ink" xmlns:am3d="http://schemas.microsoft.com/office/drawing/2017/model3d" xmlns:o="urn:schemas-microsoft-com:office:office" xmlns:r="http://schemas.openxmlformats.org/officeDocument/2006/relationships" xmlns:m="http://schemas.openxmlformats.org/officeDocument/2006/math" xmlns:v="urn:schemas-microsoft-com:vml" xmlns:wp14="http://schemas.microsoft.com/office/word/2010/wordprocessingDrawing" xmlns:wp="http://schemas.openxmlformats.org/drawingml/2006/wordprocessingDrawing" xmlns:w10="urn:schemas-microsoft-com:office:word" xmlns:w="http://schemas.openxmlformats.org/wordprocessingml/2006/main" xmlns:w14="http://schemas.microsoft.com/office/word/2010/wordml" xmlns:w15="http://schemas.microsoft.com/office/word/2012/wordml" xmlns:w16cid="http://schemas.microsoft.com/office/word/2016/wordml/cid" xmlns:w16se="http://schemas.microsoft.com/office/word/2015/wordml/symex" xmlns:wpg="http://schemas.microsoft.com/office/word/2010/wordprocessingGroup" xmlns:wpi="http://schemas.microsoft.com/office/word/2010/wordprocessingInk" xmlns:wne="http://schemas.microsoft.com/office/word/2006/wordml" xmlns:wps="http://schemas.microsoft.com/office/word/2010/wordprocessingShape" mc:Ignorable="w14 w15 w16se w16cid wp14">
+<w:footnotes xmlns:wpc="http://schemas.microsoft.com/office/word/2010/wordprocessingCanvas" xmlns:cx="http://schemas.microsoft.com/office/drawing/2014/chartex" xmlns:cx1="http://schemas.microsoft.com/office/drawing/2015/9/8/chartex" xmlns:mc="http://schemas.openxmlformats.org/markup-compatibility/2006" xmlns:o="urn:schemas-microsoft-com:office:office" xmlns:r="http://schemas.openxmlformats.org/officeDocument/2006/relationships" xmlns:m="http://schemas.openxmlformats.org/officeDocument/2006/math" xmlns:v="urn:schemas-microsoft-com:vml" xmlns:wp14="http://schemas.microsoft.com/office/word/2010/wordprocessingDrawing" xmlns:wp="http://schemas.openxmlformats.org/drawingml/2006/wordprocessingDrawing" xmlns:w10="urn:schemas-microsoft-com:office:word" xmlns:w="http://schemas.openxmlformats.org/wordprocessingml/2006/main" xmlns:w14="http://schemas.microsoft.com/office/word/2010/wordml" xmlns:w15="http://schemas.microsoft.com/office/word/2012/wordml" xmlns:w16se="http://schemas.microsoft.com/office/word/2015/wordml/symex" xmlns:wpg="http://schemas.microsoft.com/office/word/2010/wordprocessingGroup" xmlns:wpi="http://schemas.microsoft.com/office/word/2010/wordprocessingInk" xmlns:wne="http://schemas.microsoft.com/office/word/2006/wordml" xmlns:wps="http://schemas.microsoft.com/office/word/2010/wordprocessingShape" mc:Ignorable="w14 w15 w16se wp14">
   <w:footnote w:type="separator" w:id="-1">
     <w:p>
       <w:pPr>
@@ -1439,7 +2163,7 @@
 </file>
 
 <file path=word/header1.xml><?xml version="1.0" encoding="utf-8"?>
-<w:hdr xmlns:wpc="http://schemas.microsoft.com/office/word/2010/wordprocessingCanvas" xmlns:cx="http://schemas.microsoft.com/office/drawing/2014/chartex" xmlns:cx1="http://schemas.microsoft.com/office/drawing/2015/9/8/chartex" xmlns:cx2="http://schemas.microsoft.com/office/drawing/2015/10/21/chartex" xmlns:cx3="http://schemas.microsoft.com/office/drawing/2016/5/9/chartex" xmlns:cx4="http://schemas.microsoft.com/office/drawing/2016/5/10/chartex" xmlns:cx5="http://schemas.microsoft.com/office/drawing/2016/5/11/chartex" xmlns:cx6="http://schemas.microsoft.com/office/drawing/2016/5/12/chartex" xmlns:cx7="http://schemas.microsoft.com/office/drawing/2016/5/13/chartex" xmlns:cx8="http://schemas.microsoft.com/office/drawing/2016/5/14/chartex" xmlns:mc="http://schemas.openxmlformats.org/markup-compatibility/2006" xmlns:aink="http://schemas.microsoft.com/office/drawing/2016/ink" xmlns:am3d="http://schemas.microsoft.com/office/drawing/2017/model3d" xmlns:o="urn:schemas-microsoft-com:office:office" xmlns:r="http://schemas.openxmlformats.org/officeDocument/2006/relationships" xmlns:m="http://schemas.openxmlformats.org/officeDocument/2006/math" xmlns:v="urn:schemas-microsoft-com:vml" xmlns:wp14="http://schemas.microsoft.com/office/word/2010/wordprocessingDrawing" xmlns:wp="http://schemas.openxmlformats.org/drawingml/2006/wordprocessingDrawing" xmlns:w10="urn:schemas-microsoft-com:office:word" xmlns:w="http://schemas.openxmlformats.org/wordprocessingml/2006/main" xmlns:w14="http://schemas.microsoft.com/office/word/2010/wordml" xmlns:w15="http://schemas.microsoft.com/office/word/2012/wordml" xmlns:w16cid="http://schemas.microsoft.com/office/word/2016/wordml/cid" xmlns:w16se="http://schemas.microsoft.com/office/word/2015/wordml/symex" xmlns:wpg="http://schemas.microsoft.com/office/word/2010/wordprocessingGroup" xmlns:wpi="http://schemas.microsoft.com/office/word/2010/wordprocessingInk" xmlns:wne="http://schemas.microsoft.com/office/word/2006/wordml" xmlns:wps="http://schemas.microsoft.com/office/word/2010/wordprocessingShape" mc:Ignorable="w14 w15 w16se w16cid wp14">
+<w:hdr xmlns:wpc="http://schemas.microsoft.com/office/word/2010/wordprocessingCanvas" xmlns:cx="http://schemas.microsoft.com/office/drawing/2014/chartex" xmlns:cx1="http://schemas.microsoft.com/office/drawing/2015/9/8/chartex" xmlns:mc="http://schemas.openxmlformats.org/markup-compatibility/2006" xmlns:o="urn:schemas-microsoft-com:office:office" xmlns:r="http://schemas.openxmlformats.org/officeDocument/2006/relationships" xmlns:m="http://schemas.openxmlformats.org/officeDocument/2006/math" xmlns:v="urn:schemas-microsoft-com:vml" xmlns:wp14="http://schemas.microsoft.com/office/word/2010/wordprocessingDrawing" xmlns:wp="http://schemas.openxmlformats.org/drawingml/2006/wordprocessingDrawing" xmlns:w10="urn:schemas-microsoft-com:office:word" xmlns:w="http://schemas.openxmlformats.org/wordprocessingml/2006/main" xmlns:w14="http://schemas.microsoft.com/office/word/2010/wordml" xmlns:w15="http://schemas.microsoft.com/office/word/2012/wordml" xmlns:w16se="http://schemas.microsoft.com/office/word/2015/wordml/symex" xmlns:wpg="http://schemas.microsoft.com/office/word/2010/wordprocessingGroup" xmlns:wpi="http://schemas.microsoft.com/office/word/2010/wordprocessingInk" xmlns:wne="http://schemas.microsoft.com/office/word/2006/wordml" xmlns:wps="http://schemas.microsoft.com/office/word/2010/wordprocessingShape" mc:Ignorable="w14 w15 w16se wp14">
   <w:p>
     <w:pPr>
       <w:pStyle w:val="Header"/>
@@ -1464,7 +2188,7 @@
 </file>
 
 <file path=word/styles.xml><?xml version="1.0" encoding="utf-8"?>
-<w:styles xmlns:mc="http://schemas.openxmlformats.org/markup-compatibility/2006" xmlns:r="http://schemas.openxmlformats.org/officeDocument/2006/relationships" xmlns:w="http://schemas.openxmlformats.org/wordprocessingml/2006/main" xmlns:w14="http://schemas.microsoft.com/office/word/2010/wordml" xmlns:w15="http://schemas.microsoft.com/office/word/2012/wordml" xmlns:w16cid="http://schemas.microsoft.com/office/word/2016/wordml/cid" xmlns:w16se="http://schemas.microsoft.com/office/word/2015/wordml/symex" mc:Ignorable="w14 w15 w16se w16cid">
+<w:styles xmlns:mc="http://schemas.openxmlformats.org/markup-compatibility/2006" xmlns:r="http://schemas.openxmlformats.org/officeDocument/2006/relationships" xmlns:w="http://schemas.openxmlformats.org/wordprocessingml/2006/main" xmlns:w14="http://schemas.microsoft.com/office/word/2010/wordml" xmlns:w15="http://schemas.microsoft.com/office/word/2012/wordml" xmlns:w16se="http://schemas.microsoft.com/office/word/2015/wordml/symex" mc:Ignorable="w14 w15 w16se">
   <w:docDefaults>
     <w:rPrDefault>
       <w:rPr>
@@ -1480,7 +2204,7 @@
       </w:pPr>
     </w:pPrDefault>
   </w:docDefaults>
-  <w:latentStyles w:defLockedState="0" w:defUIPriority="99" w:defSemiHidden="0" w:defUnhideWhenUsed="0" w:defQFormat="0" w:count="375">
+  <w:latentStyles w:defLockedState="0" w:defUIPriority="99" w:defSemiHidden="0" w:defUnhideWhenUsed="0" w:defQFormat="0" w:count="371">
     <w:lsdException w:name="Normal" w:uiPriority="0" w:qFormat="1"/>
     <w:lsdException w:name="heading 1" w:uiPriority="9" w:qFormat="1"/>
     <w:lsdException w:name="heading 2" w:semiHidden="1" w:uiPriority="9" w:unhideWhenUsed="1" w:qFormat="1"/>
@@ -1586,6 +2310,7 @@
     <w:lsdException w:name="HTML Sample" w:semiHidden="1" w:unhideWhenUsed="1"/>
     <w:lsdException w:name="HTML Typewriter" w:semiHidden="1" w:unhideWhenUsed="1"/>
     <w:lsdException w:name="HTML Variable" w:semiHidden="1" w:unhideWhenUsed="1"/>
+    <w:lsdException w:name="Normal Table" w:semiHidden="1" w:unhideWhenUsed="1"/>
     <w:lsdException w:name="annotation subject" w:semiHidden="1" w:unhideWhenUsed="1"/>
     <w:lsdException w:name="No List" w:semiHidden="1" w:unhideWhenUsed="1"/>
     <w:lsdException w:name="Outline List 1" w:semiHidden="1" w:unhideWhenUsed="1"/>
@@ -1629,8 +2354,10 @@
     <w:lsdException w:name="Table Elegant" w:semiHidden="1" w:unhideWhenUsed="1"/>
     <w:lsdException w:name="Table Professional" w:semiHidden="1" w:unhideWhenUsed="1"/>
     <w:lsdException w:name="Table Subtle 1" w:semiHidden="1" w:unhideWhenUsed="1"/>
+    <w:lsdException w:name="Table Subtle 2" w:semiHidden="1" w:unhideWhenUsed="1"/>
     <w:lsdException w:name="Table Web 1" w:semiHidden="1" w:unhideWhenUsed="1"/>
     <w:lsdException w:name="Table Web 2" w:semiHidden="1" w:unhideWhenUsed="1"/>
+    <w:lsdException w:name="Table Web 3" w:semiHidden="1" w:unhideWhenUsed="1"/>
     <w:lsdException w:name="Balloon Text" w:semiHidden="1" w:unhideWhenUsed="1"/>
     <w:lsdException w:name="Table Grid" w:uiPriority="39"/>
     <w:lsdException w:name="Table Theme" w:semiHidden="1" w:unhideWhenUsed="1"/>
@@ -1849,10 +2576,6 @@
     <w:lsdException w:name="List Table 5 Dark Accent 6" w:uiPriority="50"/>
     <w:lsdException w:name="List Table 6 Colorful Accent 6" w:uiPriority="51"/>
     <w:lsdException w:name="List Table 7 Colorful Accent 6" w:uiPriority="52"/>
-    <w:lsdException w:name="Mention" w:semiHidden="1" w:unhideWhenUsed="1"/>
-    <w:lsdException w:name="Smart Hyperlink" w:semiHidden="1" w:unhideWhenUsed="1"/>
-    <w:lsdException w:name="Hashtag" w:semiHidden="1" w:unhideWhenUsed="1"/>
-    <w:lsdException w:name="Unresolved Mention" w:semiHidden="1" w:unhideWhenUsed="1"/>
   </w:latentStyles>
   <w:style w:type="paragraph" w:default="1" w:styleId="Normal">
     <w:name w:val="Normal"/>

</xml_diff>

<commit_message>
Final commit ready for submission
</commit_message>
<xml_diff>
--- a/DesignAndTestDocuments/Class Diagram.docx
+++ b/DesignAndTestDocuments/Class Diagram.docx
@@ -1,6 +1,6 @@
 
 <file path=word/document.xml><?xml version="1.0" encoding="utf-8"?>
-<w:document xmlns:wpc="http://schemas.microsoft.com/office/word/2010/wordprocessingCanvas" xmlns:cx="http://schemas.microsoft.com/office/drawing/2014/chartex" xmlns:cx1="http://schemas.microsoft.com/office/drawing/2015/9/8/chartex" xmlns:mc="http://schemas.openxmlformats.org/markup-compatibility/2006" xmlns:o="urn:schemas-microsoft-com:office:office" xmlns:r="http://schemas.openxmlformats.org/officeDocument/2006/relationships" xmlns:m="http://schemas.openxmlformats.org/officeDocument/2006/math" xmlns:v="urn:schemas-microsoft-com:vml" xmlns:wp14="http://schemas.microsoft.com/office/word/2010/wordprocessingDrawing" xmlns:wp="http://schemas.openxmlformats.org/drawingml/2006/wordprocessingDrawing" xmlns:w10="urn:schemas-microsoft-com:office:word" xmlns:w="http://schemas.openxmlformats.org/wordprocessingml/2006/main" xmlns:w14="http://schemas.microsoft.com/office/word/2010/wordml" xmlns:w15="http://schemas.microsoft.com/office/word/2012/wordml" xmlns:w16se="http://schemas.microsoft.com/office/word/2015/wordml/symex" xmlns:wpg="http://schemas.microsoft.com/office/word/2010/wordprocessingGroup" xmlns:wpi="http://schemas.microsoft.com/office/word/2010/wordprocessingInk" xmlns:wne="http://schemas.microsoft.com/office/word/2006/wordml" xmlns:wps="http://schemas.microsoft.com/office/word/2010/wordprocessingShape" mc:Ignorable="w14 w15 w16se wp14">
+<w:document xmlns:wpc="http://schemas.microsoft.com/office/word/2010/wordprocessingCanvas" xmlns:cx="http://schemas.microsoft.com/office/drawing/2014/chartex" xmlns:cx1="http://schemas.microsoft.com/office/drawing/2015/9/8/chartex" xmlns:cx2="http://schemas.microsoft.com/office/drawing/2015/10/21/chartex" xmlns:cx3="http://schemas.microsoft.com/office/drawing/2016/5/9/chartex" xmlns:cx4="http://schemas.microsoft.com/office/drawing/2016/5/10/chartex" xmlns:cx5="http://schemas.microsoft.com/office/drawing/2016/5/11/chartex" xmlns:cx6="http://schemas.microsoft.com/office/drawing/2016/5/12/chartex" xmlns:cx7="http://schemas.microsoft.com/office/drawing/2016/5/13/chartex" xmlns:cx8="http://schemas.microsoft.com/office/drawing/2016/5/14/chartex" xmlns:mc="http://schemas.openxmlformats.org/markup-compatibility/2006" xmlns:aink="http://schemas.microsoft.com/office/drawing/2016/ink" xmlns:am3d="http://schemas.microsoft.com/office/drawing/2017/model3d" xmlns:o="urn:schemas-microsoft-com:office:office" xmlns:r="http://schemas.openxmlformats.org/officeDocument/2006/relationships" xmlns:m="http://schemas.openxmlformats.org/officeDocument/2006/math" xmlns:v="urn:schemas-microsoft-com:vml" xmlns:wp14="http://schemas.microsoft.com/office/word/2010/wordprocessingDrawing" xmlns:wp="http://schemas.openxmlformats.org/drawingml/2006/wordprocessingDrawing" xmlns:w10="urn:schemas-microsoft-com:office:word" xmlns:w="http://schemas.openxmlformats.org/wordprocessingml/2006/main" xmlns:w14="http://schemas.microsoft.com/office/word/2010/wordml" xmlns:w15="http://schemas.microsoft.com/office/word/2012/wordml" xmlns:w16cid="http://schemas.microsoft.com/office/word/2016/wordml/cid" xmlns:w16se="http://schemas.microsoft.com/office/word/2015/wordml/symex" xmlns:wpg="http://schemas.microsoft.com/office/word/2010/wordprocessingGroup" xmlns:wpi="http://schemas.microsoft.com/office/word/2010/wordprocessingInk" xmlns:wne="http://schemas.microsoft.com/office/word/2006/wordml" xmlns:wps="http://schemas.microsoft.com/office/word/2010/wordprocessingShape" mc:Ignorable="w14 w15 w16se w16cid wp14">
   <w:body>
     <w:p>
       <w:pPr>
@@ -578,21 +578,8 @@
                 <w:szCs w:val="32"/>
                 <w:lang w:eastAsia="en-GB"/>
               </w:rPr>
-              <w:t xml:space="preserve">+ ArrayList&lt;Integer&gt; </w:t>
-            </w:r>
-            <w:proofErr w:type="spellStart"/>
-            <w:r>
-              <w:rPr>
-                <w:rFonts w:eastAsia="Times New Roman" w:cs="Arial"/>
-                <w:color w:val="000000"/>
-                <w:kern w:val="24"/>
-                <w:sz w:val="32"/>
-                <w:szCs w:val="32"/>
-                <w:lang w:eastAsia="en-GB"/>
-              </w:rPr>
-              <w:t>wordLengthFrequencies</w:t>
-            </w:r>
-            <w:proofErr w:type="spellEnd"/>
+              <w:t>+ ArrayList&lt;Integer&gt; wordLengthFrequencies</w:t>
+            </w:r>
           </w:p>
         </w:tc>
       </w:tr>
@@ -661,117 +648,78 @@
                 <w:szCs w:val="32"/>
                 <w:lang w:eastAsia="en-GB"/>
               </w:rPr>
-              <w:t xml:space="preserve">+ ArrayList&lt;String&gt; </w:t>
-            </w:r>
-            <w:proofErr w:type="spellStart"/>
-            <w:r>
-              <w:rPr>
-                <w:rFonts w:eastAsia="Times New Roman" w:cs="Arial"/>
-                <w:color w:val="000000"/>
-                <w:kern w:val="24"/>
-                <w:sz w:val="32"/>
-                <w:szCs w:val="32"/>
-                <w:lang w:eastAsia="en-GB"/>
-              </w:rPr>
-              <w:t>basicAnalysisForDisplay</w:t>
-            </w:r>
-            <w:proofErr w:type="spellEnd"/>
-          </w:p>
-        </w:tc>
-      </w:tr>
-      <w:tr>
-        <w:trPr>
-          <w:trHeight w:val="538"/>
-          <w:jc w:val="center"/>
-        </w:trPr>
-        <w:tc>
-          <w:tcPr>
-            <w:tcW w:w="6658" w:type="dxa"/>
-          </w:tcPr>
-          <w:p>
-            <w:pPr>
-              <w:jc w:val="center"/>
-              <w:rPr>
-                <w:rFonts w:eastAsia="Times New Roman" w:cs="Arial"/>
-                <w:color w:val="000000"/>
-                <w:kern w:val="24"/>
-                <w:sz w:val="32"/>
-                <w:szCs w:val="32"/>
-                <w:lang w:eastAsia="en-GB"/>
-              </w:rPr>
-            </w:pPr>
-            <w:r>
-              <w:rPr>
-                <w:rFonts w:eastAsia="Times New Roman" w:cs="Arial"/>
-                <w:color w:val="000000"/>
-                <w:kern w:val="24"/>
-                <w:sz w:val="32"/>
-                <w:szCs w:val="32"/>
-                <w:lang w:eastAsia="en-GB"/>
-              </w:rPr>
-              <w:t xml:space="preserve">+ String </w:t>
-            </w:r>
-            <w:proofErr w:type="spellStart"/>
-            <w:r>
-              <w:rPr>
-                <w:rFonts w:eastAsia="Times New Roman" w:cs="Arial"/>
-                <w:color w:val="000000"/>
-                <w:kern w:val="24"/>
-                <w:sz w:val="32"/>
-                <w:szCs w:val="32"/>
-                <w:lang w:eastAsia="en-GB"/>
-              </w:rPr>
-              <w:t>wordLengthFrequenciesDisplay</w:t>
-            </w:r>
-            <w:proofErr w:type="spellEnd"/>
-          </w:p>
-        </w:tc>
-      </w:tr>
-      <w:tr>
-        <w:trPr>
-          <w:trHeight w:val="538"/>
-          <w:jc w:val="center"/>
-        </w:trPr>
-        <w:tc>
-          <w:tcPr>
-            <w:tcW w:w="6658" w:type="dxa"/>
-          </w:tcPr>
-          <w:p>
-            <w:pPr>
-              <w:jc w:val="center"/>
-              <w:rPr>
-                <w:rFonts w:eastAsia="Times New Roman" w:cs="Arial"/>
-                <w:color w:val="000000"/>
-                <w:kern w:val="24"/>
-                <w:sz w:val="32"/>
-                <w:szCs w:val="32"/>
-                <w:lang w:eastAsia="en-GB"/>
-              </w:rPr>
-            </w:pPr>
-            <w:r>
-              <w:rPr>
-                <w:rFonts w:eastAsia="Times New Roman" w:cs="Arial"/>
-                <w:color w:val="000000"/>
-                <w:kern w:val="24"/>
-                <w:sz w:val="32"/>
-                <w:szCs w:val="32"/>
-                <w:lang w:eastAsia="en-GB"/>
-              </w:rPr>
-              <w:t xml:space="preserve">+ String </w:t>
-            </w:r>
-            <w:proofErr w:type="spellStart"/>
-            <w:r>
-              <w:rPr>
-                <w:rFonts w:eastAsia="Times New Roman" w:cs="Arial"/>
-                <w:color w:val="000000"/>
-                <w:kern w:val="24"/>
-                <w:sz w:val="32"/>
-                <w:szCs w:val="32"/>
-                <w:lang w:eastAsia="en-GB"/>
-              </w:rPr>
-              <w:t>longestWordForDisplay</w:t>
-            </w:r>
-            <w:proofErr w:type="spellEnd"/>
+              <w:t>+ ArrayList&lt;String&gt; basicAnalysisForDisplay</w:t>
+            </w:r>
+          </w:p>
+        </w:tc>
+      </w:tr>
+      <w:tr>
+        <w:trPr>
+          <w:trHeight w:val="538"/>
+          <w:jc w:val="center"/>
+        </w:trPr>
+        <w:tc>
+          <w:tcPr>
+            <w:tcW w:w="6658" w:type="dxa"/>
+          </w:tcPr>
+          <w:p>
+            <w:pPr>
+              <w:jc w:val="center"/>
+              <w:rPr>
+                <w:rFonts w:eastAsia="Times New Roman" w:cs="Arial"/>
+                <w:color w:val="000000"/>
+                <w:kern w:val="24"/>
+                <w:sz w:val="32"/>
+                <w:szCs w:val="32"/>
+                <w:lang w:eastAsia="en-GB"/>
+              </w:rPr>
+            </w:pPr>
+            <w:r>
+              <w:rPr>
+                <w:rFonts w:eastAsia="Times New Roman" w:cs="Arial"/>
+                <w:color w:val="000000"/>
+                <w:kern w:val="24"/>
+                <w:sz w:val="32"/>
+                <w:szCs w:val="32"/>
+                <w:lang w:eastAsia="en-GB"/>
+              </w:rPr>
+              <w:t>+ String wordLengthFrequenciesDisplay</w:t>
+            </w:r>
+          </w:p>
+        </w:tc>
+      </w:tr>
+      <w:tr>
+        <w:trPr>
+          <w:trHeight w:val="538"/>
+          <w:jc w:val="center"/>
+        </w:trPr>
+        <w:tc>
+          <w:tcPr>
+            <w:tcW w:w="6658" w:type="dxa"/>
+          </w:tcPr>
+          <w:p>
+            <w:pPr>
+              <w:jc w:val="center"/>
+              <w:rPr>
+                <w:rFonts w:eastAsia="Times New Roman" w:cs="Arial"/>
+                <w:color w:val="000000"/>
+                <w:kern w:val="24"/>
+                <w:sz w:val="32"/>
+                <w:szCs w:val="32"/>
+                <w:lang w:eastAsia="en-GB"/>
+              </w:rPr>
+            </w:pPr>
+            <w:r>
+              <w:rPr>
+                <w:rFonts w:eastAsia="Times New Roman" w:cs="Arial"/>
+                <w:color w:val="000000"/>
+                <w:kern w:val="24"/>
+                <w:sz w:val="32"/>
+                <w:szCs w:val="32"/>
+                <w:lang w:eastAsia="en-GB"/>
+              </w:rPr>
+              <w:t>+ String longestWordForDisplay</w:t>
+            </w:r>
           </w:p>
         </w:tc>
       </w:tr>
@@ -921,1157 +869,848 @@
                 <w:szCs w:val="32"/>
                 <w:lang w:eastAsia="en-GB"/>
               </w:rPr>
+              <w:t>+ int nu</w:t>
+            </w:r>
+            <w:r>
+              <w:rPr>
+                <w:rFonts w:eastAsia="Times New Roman" w:cs="Arial"/>
+                <w:color w:val="000000"/>
+                <w:kern w:val="24"/>
+                <w:sz w:val="32"/>
+                <w:szCs w:val="32"/>
+                <w:lang w:eastAsia="en-GB"/>
+              </w:rPr>
+              <w:t>m</w:t>
+            </w:r>
+            <w:r>
+              <w:rPr>
+                <w:rFonts w:eastAsia="Times New Roman" w:cs="Arial"/>
+                <w:color w:val="000000"/>
+                <w:kern w:val="24"/>
+                <w:sz w:val="32"/>
+                <w:szCs w:val="32"/>
+                <w:lang w:eastAsia="en-GB"/>
+              </w:rPr>
+              <w:t>berOfSpaces(…)</w:t>
+            </w:r>
+          </w:p>
+        </w:tc>
+      </w:tr>
+      <w:tr>
+        <w:trPr>
+          <w:trHeight w:val="538"/>
+          <w:jc w:val="center"/>
+        </w:trPr>
+        <w:tc>
+          <w:tcPr>
+            <w:tcW w:w="6658" w:type="dxa"/>
+          </w:tcPr>
+          <w:p>
+            <w:pPr>
+              <w:jc w:val="center"/>
+              <w:rPr>
+                <w:rFonts w:eastAsia="Times New Roman" w:cs="Arial"/>
+                <w:color w:val="000000"/>
+                <w:kern w:val="24"/>
+                <w:sz w:val="32"/>
+                <w:szCs w:val="32"/>
+                <w:lang w:eastAsia="en-GB"/>
+              </w:rPr>
+            </w:pPr>
+            <w:r>
+              <w:rPr>
+                <w:rFonts w:eastAsia="Times New Roman" w:cs="Arial"/>
+                <w:color w:val="000000"/>
+                <w:kern w:val="24"/>
+                <w:sz w:val="32"/>
+                <w:szCs w:val="32"/>
+                <w:lang w:eastAsia="en-GB"/>
+              </w:rPr>
+              <w:t>+ int numberOfWords(…)</w:t>
+            </w:r>
+          </w:p>
+        </w:tc>
+      </w:tr>
+      <w:tr>
+        <w:trPr>
+          <w:trHeight w:val="538"/>
+          <w:jc w:val="center"/>
+        </w:trPr>
+        <w:tc>
+          <w:tcPr>
+            <w:tcW w:w="6658" w:type="dxa"/>
+          </w:tcPr>
+          <w:p>
+            <w:pPr>
+              <w:jc w:val="center"/>
+              <w:rPr>
+                <w:rFonts w:eastAsia="Times New Roman" w:cs="Arial"/>
+                <w:color w:val="000000"/>
+                <w:kern w:val="24"/>
+                <w:sz w:val="32"/>
+                <w:szCs w:val="32"/>
+                <w:lang w:eastAsia="en-GB"/>
+              </w:rPr>
+            </w:pPr>
+            <w:r>
+              <w:rPr>
+                <w:rFonts w:eastAsia="Times New Roman" w:cs="Arial"/>
+                <w:color w:val="000000"/>
+                <w:kern w:val="24"/>
+                <w:sz w:val="32"/>
+                <w:szCs w:val="32"/>
+                <w:lang w:eastAsia="en-GB"/>
+              </w:rPr>
+              <w:t>+ int countCharacters(…)</w:t>
+            </w:r>
+          </w:p>
+        </w:tc>
+      </w:tr>
+      <w:tr>
+        <w:trPr>
+          <w:trHeight w:val="538"/>
+          <w:jc w:val="center"/>
+        </w:trPr>
+        <w:tc>
+          <w:tcPr>
+            <w:tcW w:w="6658" w:type="dxa"/>
+          </w:tcPr>
+          <w:p>
+            <w:pPr>
+              <w:jc w:val="center"/>
+              <w:rPr>
+                <w:rFonts w:eastAsia="Times New Roman" w:cs="Arial"/>
+                <w:color w:val="000000"/>
+                <w:kern w:val="24"/>
+                <w:sz w:val="32"/>
+                <w:szCs w:val="32"/>
+                <w:lang w:eastAsia="en-GB"/>
+              </w:rPr>
+            </w:pPr>
+            <w:r>
+              <w:rPr>
+                <w:rFonts w:eastAsia="Times New Roman" w:cs="Arial"/>
+                <w:color w:val="000000"/>
+                <w:kern w:val="24"/>
+                <w:sz w:val="32"/>
+                <w:szCs w:val="32"/>
+                <w:lang w:eastAsia="en-GB"/>
+              </w:rPr>
+              <w:t>+ int charsIncludingSpaces(…)</w:t>
+            </w:r>
+          </w:p>
+        </w:tc>
+      </w:tr>
+      <w:tr>
+        <w:trPr>
+          <w:trHeight w:val="538"/>
+          <w:jc w:val="center"/>
+        </w:trPr>
+        <w:tc>
+          <w:tcPr>
+            <w:tcW w:w="6658" w:type="dxa"/>
+          </w:tcPr>
+          <w:p>
+            <w:pPr>
+              <w:jc w:val="center"/>
+              <w:rPr>
+                <w:rFonts w:eastAsia="Times New Roman" w:cs="Arial"/>
+                <w:color w:val="000000"/>
+                <w:kern w:val="24"/>
+                <w:sz w:val="32"/>
+                <w:szCs w:val="32"/>
+                <w:lang w:eastAsia="en-GB"/>
+              </w:rPr>
+            </w:pPr>
+            <w:r>
+              <w:rPr>
+                <w:rFonts w:eastAsia="Times New Roman" w:cs="Arial"/>
+                <w:color w:val="000000"/>
+                <w:kern w:val="24"/>
+                <w:sz w:val="32"/>
+                <w:szCs w:val="32"/>
+                <w:lang w:eastAsia="en-GB"/>
+              </w:rPr>
+              <w:t>+ int charsExcludingSpaces(…)</w:t>
+            </w:r>
+            <w:bookmarkStart w:id="0" w:name="_GoBack"/>
+            <w:bookmarkEnd w:id="0"/>
+          </w:p>
+        </w:tc>
+      </w:tr>
+      <w:tr>
+        <w:trPr>
+          <w:trHeight w:val="538"/>
+          <w:jc w:val="center"/>
+        </w:trPr>
+        <w:tc>
+          <w:tcPr>
+            <w:tcW w:w="6658" w:type="dxa"/>
+          </w:tcPr>
+          <w:p>
+            <w:pPr>
+              <w:jc w:val="center"/>
+              <w:rPr>
+                <w:rFonts w:eastAsia="Times New Roman" w:cs="Arial"/>
+                <w:color w:val="000000"/>
+                <w:kern w:val="24"/>
+                <w:sz w:val="32"/>
+                <w:szCs w:val="32"/>
+                <w:lang w:eastAsia="en-GB"/>
+              </w:rPr>
+            </w:pPr>
+            <w:r>
+              <w:rPr>
+                <w:rFonts w:eastAsia="Times New Roman" w:cs="Arial"/>
+                <w:color w:val="000000"/>
+                <w:kern w:val="24"/>
+                <w:sz w:val="32"/>
+                <w:szCs w:val="32"/>
+                <w:lang w:eastAsia="en-GB"/>
+              </w:rPr>
+              <w:t>+ int[] characterFrequency(…)</w:t>
+            </w:r>
+          </w:p>
+        </w:tc>
+      </w:tr>
+      <w:tr>
+        <w:trPr>
+          <w:trHeight w:val="538"/>
+          <w:jc w:val="center"/>
+        </w:trPr>
+        <w:tc>
+          <w:tcPr>
+            <w:tcW w:w="6658" w:type="dxa"/>
+          </w:tcPr>
+          <w:p>
+            <w:pPr>
+              <w:jc w:val="center"/>
+              <w:rPr>
+                <w:rFonts w:eastAsia="Times New Roman" w:cs="Arial"/>
+                <w:color w:val="000000"/>
+                <w:kern w:val="24"/>
+                <w:sz w:val="32"/>
+                <w:szCs w:val="32"/>
+                <w:lang w:eastAsia="en-GB"/>
+              </w:rPr>
+            </w:pPr>
+            <w:r>
+              <w:rPr>
+                <w:rFonts w:eastAsia="Times New Roman" w:cs="Arial"/>
+                <w:color w:val="000000"/>
+                <w:kern w:val="24"/>
+                <w:sz w:val="32"/>
+                <w:szCs w:val="32"/>
+                <w:lang w:eastAsia="en-GB"/>
+              </w:rPr>
+              <w:t>+ int highestCount(…)</w:t>
+            </w:r>
+          </w:p>
+        </w:tc>
+      </w:tr>
+      <w:tr>
+        <w:trPr>
+          <w:trHeight w:val="538"/>
+          <w:jc w:val="center"/>
+        </w:trPr>
+        <w:tc>
+          <w:tcPr>
+            <w:tcW w:w="6658" w:type="dxa"/>
+          </w:tcPr>
+          <w:p>
+            <w:pPr>
+              <w:jc w:val="center"/>
+              <w:rPr>
+                <w:rFonts w:eastAsia="Times New Roman" w:cs="Arial"/>
+                <w:color w:val="000000"/>
+                <w:kern w:val="24"/>
+                <w:sz w:val="32"/>
+                <w:szCs w:val="32"/>
+                <w:lang w:eastAsia="en-GB"/>
+              </w:rPr>
+            </w:pPr>
+            <w:r>
+              <w:rPr>
+                <w:rFonts w:eastAsia="Times New Roman" w:cs="Arial"/>
+                <w:color w:val="000000"/>
+                <w:kern w:val="24"/>
+                <w:sz w:val="32"/>
+                <w:szCs w:val="32"/>
+                <w:lang w:eastAsia="en-GB"/>
+              </w:rPr>
+              <w:t>+ int numberOfRecognisedCharacters(…)</w:t>
+            </w:r>
+          </w:p>
+        </w:tc>
+      </w:tr>
+      <w:tr>
+        <w:trPr>
+          <w:trHeight w:val="538"/>
+          <w:jc w:val="center"/>
+        </w:trPr>
+        <w:tc>
+          <w:tcPr>
+            <w:tcW w:w="6658" w:type="dxa"/>
+          </w:tcPr>
+          <w:p>
+            <w:pPr>
+              <w:jc w:val="center"/>
+              <w:rPr>
+                <w:rFonts w:eastAsia="Times New Roman" w:cs="Arial"/>
+                <w:color w:val="000000"/>
+                <w:kern w:val="24"/>
+                <w:sz w:val="32"/>
+                <w:szCs w:val="32"/>
+                <w:lang w:eastAsia="en-GB"/>
+              </w:rPr>
+            </w:pPr>
+            <w:r>
+              <w:rPr>
+                <w:rFonts w:eastAsia="Times New Roman" w:cs="Arial"/>
+                <w:color w:val="000000"/>
+                <w:kern w:val="24"/>
+                <w:sz w:val="32"/>
+                <w:szCs w:val="32"/>
+                <w:lang w:eastAsia="en-GB"/>
+              </w:rPr>
+              <w:t>+ int numberOfUnrecognisedCharacters(…)</w:t>
+            </w:r>
+          </w:p>
+        </w:tc>
+      </w:tr>
+      <w:tr>
+        <w:trPr>
+          <w:trHeight w:val="538"/>
+          <w:jc w:val="center"/>
+        </w:trPr>
+        <w:tc>
+          <w:tcPr>
+            <w:tcW w:w="6658" w:type="dxa"/>
+          </w:tcPr>
+          <w:p>
+            <w:pPr>
+              <w:jc w:val="center"/>
+              <w:rPr>
+                <w:rFonts w:eastAsia="Times New Roman" w:cs="Arial"/>
+                <w:color w:val="000000"/>
+                <w:kern w:val="24"/>
+                <w:sz w:val="32"/>
+                <w:szCs w:val="32"/>
+                <w:lang w:eastAsia="en-GB"/>
+              </w:rPr>
+            </w:pPr>
+            <w:r>
+              <w:rPr>
+                <w:rFonts w:eastAsia="Times New Roman" w:cs="Arial"/>
+                <w:color w:val="000000"/>
+                <w:kern w:val="24"/>
+                <w:sz w:val="32"/>
+                <w:szCs w:val="32"/>
+                <w:lang w:eastAsia="en-GB"/>
+              </w:rPr>
+              <w:t>+ String[] relativeFrequency(…)</w:t>
+            </w:r>
+          </w:p>
+        </w:tc>
+      </w:tr>
+      <w:tr>
+        <w:trPr>
+          <w:trHeight w:val="538"/>
+          <w:jc w:val="center"/>
+        </w:trPr>
+        <w:tc>
+          <w:tcPr>
+            <w:tcW w:w="6658" w:type="dxa"/>
+          </w:tcPr>
+          <w:p>
+            <w:pPr>
+              <w:jc w:val="center"/>
+              <w:rPr>
+                <w:rFonts w:eastAsia="Times New Roman" w:cs="Arial"/>
+                <w:color w:val="000000"/>
+                <w:kern w:val="24"/>
+                <w:sz w:val="32"/>
+                <w:szCs w:val="32"/>
+                <w:lang w:eastAsia="en-GB"/>
+              </w:rPr>
+            </w:pPr>
+            <w:r>
+              <w:rPr>
+                <w:rFonts w:eastAsia="Times New Roman" w:cs="Arial"/>
+                <w:color w:val="000000"/>
+                <w:kern w:val="24"/>
+                <w:sz w:val="32"/>
+                <w:szCs w:val="32"/>
+                <w:lang w:eastAsia="en-GB"/>
+              </w:rPr>
+              <w:t>+ ArrayList&lt;String&gt; inputAsStringArrayList(…)</w:t>
+            </w:r>
+          </w:p>
+        </w:tc>
+      </w:tr>
+      <w:tr>
+        <w:trPr>
+          <w:trHeight w:val="538"/>
+          <w:jc w:val="center"/>
+        </w:trPr>
+        <w:tc>
+          <w:tcPr>
+            <w:tcW w:w="6658" w:type="dxa"/>
+          </w:tcPr>
+          <w:p>
+            <w:pPr>
+              <w:jc w:val="center"/>
+              <w:rPr>
+                <w:rFonts w:eastAsia="Times New Roman" w:cs="Arial"/>
+                <w:color w:val="000000"/>
+                <w:kern w:val="24"/>
+                <w:sz w:val="32"/>
+                <w:szCs w:val="32"/>
+                <w:lang w:eastAsia="en-GB"/>
+              </w:rPr>
+            </w:pPr>
+            <w:r>
+              <w:rPr>
+                <w:rFonts w:eastAsia="Times New Roman" w:cs="Arial"/>
+                <w:color w:val="000000"/>
+                <w:kern w:val="24"/>
+                <w:sz w:val="32"/>
+                <w:szCs w:val="32"/>
+                <w:lang w:eastAsia="en-GB"/>
+              </w:rPr>
+              <w:t>+ ArrayList&lt;Integer&gt; wordLengths(…)</w:t>
+            </w:r>
+          </w:p>
+        </w:tc>
+      </w:tr>
+      <w:tr>
+        <w:trPr>
+          <w:trHeight w:val="538"/>
+          <w:jc w:val="center"/>
+        </w:trPr>
+        <w:tc>
+          <w:tcPr>
+            <w:tcW w:w="6658" w:type="dxa"/>
+          </w:tcPr>
+          <w:p>
+            <w:pPr>
+              <w:jc w:val="center"/>
+              <w:rPr>
+                <w:rFonts w:eastAsia="Times New Roman" w:cs="Arial"/>
+                <w:color w:val="000000"/>
+                <w:kern w:val="24"/>
+                <w:sz w:val="32"/>
+                <w:szCs w:val="32"/>
+                <w:lang w:eastAsia="en-GB"/>
+              </w:rPr>
+            </w:pPr>
+            <w:r>
+              <w:rPr>
+                <w:rFonts w:eastAsia="Times New Roman" w:cs="Arial"/>
+                <w:color w:val="000000"/>
+                <w:kern w:val="24"/>
+                <w:sz w:val="32"/>
+                <w:szCs w:val="32"/>
+                <w:lang w:eastAsia="en-GB"/>
+              </w:rPr>
+              <w:t>+ ArrayList&lt;Integer&gt; wordLengthFrequencies(…)</w:t>
+            </w:r>
+          </w:p>
+        </w:tc>
+      </w:tr>
+      <w:tr>
+        <w:trPr>
+          <w:trHeight w:val="538"/>
+          <w:jc w:val="center"/>
+        </w:trPr>
+        <w:tc>
+          <w:tcPr>
+            <w:tcW w:w="6658" w:type="dxa"/>
+          </w:tcPr>
+          <w:p>
+            <w:pPr>
+              <w:jc w:val="center"/>
+              <w:rPr>
+                <w:rFonts w:eastAsia="Times New Roman" w:cs="Arial"/>
+                <w:color w:val="000000"/>
+                <w:kern w:val="24"/>
+                <w:sz w:val="32"/>
+                <w:szCs w:val="32"/>
+                <w:lang w:eastAsia="en-GB"/>
+              </w:rPr>
+            </w:pPr>
+            <w:r>
+              <w:rPr>
+                <w:rFonts w:eastAsia="Times New Roman" w:cs="Arial"/>
+                <w:color w:val="000000"/>
+                <w:kern w:val="24"/>
+                <w:sz w:val="32"/>
+                <w:szCs w:val="32"/>
+                <w:lang w:eastAsia="en-GB"/>
+              </w:rPr>
+              <w:t>+ ArrayList&lt;String&gt; longestWord(…)</w:t>
+            </w:r>
+          </w:p>
+        </w:tc>
+      </w:tr>
+      <w:tr>
+        <w:trPr>
+          <w:trHeight w:val="538"/>
+          <w:jc w:val="center"/>
+        </w:trPr>
+        <w:tc>
+          <w:tcPr>
+            <w:tcW w:w="6658" w:type="dxa"/>
+            <w:shd w:val="clear" w:color="auto" w:fill="D0CECE" w:themeFill="background2" w:themeFillShade="E6"/>
+          </w:tcPr>
+          <w:p>
+            <w:pPr>
+              <w:jc w:val="center"/>
+              <w:rPr>
+                <w:rFonts w:eastAsia="Times New Roman" w:cs="Arial"/>
+                <w:b/>
+                <w:color w:val="000000"/>
+                <w:kern w:val="24"/>
+                <w:sz w:val="32"/>
+                <w:szCs w:val="32"/>
+                <w:lang w:eastAsia="en-GB"/>
+              </w:rPr>
+            </w:pPr>
+            <w:r>
+              <w:rPr>
+                <w:rFonts w:eastAsia="Times New Roman" w:cs="Arial"/>
+                <w:b/>
+                <w:color w:val="000000"/>
+                <w:kern w:val="24"/>
+                <w:sz w:val="32"/>
+                <w:szCs w:val="32"/>
+                <w:lang w:eastAsia="en-GB"/>
+              </w:rPr>
+              <w:t>Display methods</w:t>
+            </w:r>
+          </w:p>
+        </w:tc>
+      </w:tr>
+      <w:tr>
+        <w:trPr>
+          <w:trHeight w:val="538"/>
+          <w:jc w:val="center"/>
+        </w:trPr>
+        <w:tc>
+          <w:tcPr>
+            <w:tcW w:w="6658" w:type="dxa"/>
+          </w:tcPr>
+          <w:p>
+            <w:pPr>
+              <w:jc w:val="center"/>
+              <w:rPr>
+                <w:rFonts w:eastAsia="Times New Roman" w:cs="Arial"/>
+                <w:color w:val="000000"/>
+                <w:kern w:val="24"/>
+                <w:sz w:val="32"/>
+                <w:szCs w:val="32"/>
+                <w:lang w:eastAsia="en-GB"/>
+              </w:rPr>
+            </w:pPr>
+            <w:r>
+              <w:rPr>
+                <w:rFonts w:eastAsia="Times New Roman" w:cs="Arial"/>
+                <w:color w:val="000000"/>
+                <w:kern w:val="24"/>
+                <w:sz w:val="32"/>
+                <w:szCs w:val="32"/>
+                <w:lang w:eastAsia="en-GB"/>
+              </w:rPr>
+              <w:t>+ String inputForDisplay(…)</w:t>
+            </w:r>
+          </w:p>
+        </w:tc>
+      </w:tr>
+      <w:tr>
+        <w:trPr>
+          <w:trHeight w:val="538"/>
+          <w:jc w:val="center"/>
+        </w:trPr>
+        <w:tc>
+          <w:tcPr>
+            <w:tcW w:w="6658" w:type="dxa"/>
+          </w:tcPr>
+          <w:p>
+            <w:pPr>
+              <w:jc w:val="center"/>
+              <w:rPr>
+                <w:rFonts w:eastAsia="Times New Roman" w:cs="Arial"/>
+                <w:color w:val="000000"/>
+                <w:kern w:val="24"/>
+                <w:sz w:val="32"/>
+                <w:szCs w:val="32"/>
+                <w:lang w:eastAsia="en-GB"/>
+              </w:rPr>
+            </w:pPr>
+            <w:r>
+              <w:rPr>
+                <w:rFonts w:eastAsia="Times New Roman" w:cs="Arial"/>
+                <w:color w:val="000000"/>
+                <w:kern w:val="24"/>
+                <w:sz w:val="32"/>
+                <w:szCs w:val="32"/>
+                <w:lang w:eastAsia="en-GB"/>
+              </w:rPr>
+              <w:t>+ void displayWordLengths(…)</w:t>
+            </w:r>
+          </w:p>
+        </w:tc>
+      </w:tr>
+      <w:tr>
+        <w:trPr>
+          <w:trHeight w:val="538"/>
+          <w:jc w:val="center"/>
+        </w:trPr>
+        <w:tc>
+          <w:tcPr>
+            <w:tcW w:w="6658" w:type="dxa"/>
+          </w:tcPr>
+          <w:p>
+            <w:pPr>
+              <w:jc w:val="center"/>
+              <w:rPr>
+                <w:rFonts w:eastAsia="Times New Roman" w:cs="Arial"/>
+                <w:color w:val="000000"/>
+                <w:kern w:val="24"/>
+                <w:sz w:val="32"/>
+                <w:szCs w:val="32"/>
+                <w:lang w:eastAsia="en-GB"/>
+              </w:rPr>
+            </w:pPr>
+            <w:r>
+              <w:rPr>
+                <w:rFonts w:eastAsia="Times New Roman" w:cs="Arial"/>
+                <w:color w:val="000000"/>
+                <w:kern w:val="24"/>
+                <w:sz w:val="32"/>
+                <w:szCs w:val="32"/>
+                <w:lang w:eastAsia="en-GB"/>
+              </w:rPr>
+              <w:t>+ String wordLengthFrequenciesDisplay(…)</w:t>
+            </w:r>
+          </w:p>
+        </w:tc>
+      </w:tr>
+      <w:tr>
+        <w:trPr>
+          <w:trHeight w:val="538"/>
+          <w:jc w:val="center"/>
+        </w:trPr>
+        <w:tc>
+          <w:tcPr>
+            <w:tcW w:w="6658" w:type="dxa"/>
+          </w:tcPr>
+          <w:p>
+            <w:pPr>
+              <w:jc w:val="center"/>
+              <w:rPr>
+                <w:rFonts w:eastAsia="Times New Roman" w:cs="Arial"/>
+                <w:color w:val="000000"/>
+                <w:kern w:val="24"/>
+                <w:sz w:val="32"/>
+                <w:szCs w:val="32"/>
+                <w:lang w:eastAsia="en-GB"/>
+              </w:rPr>
+            </w:pPr>
+            <w:r>
+              <w:rPr>
+                <w:rFonts w:eastAsia="Times New Roman" w:cs="Arial"/>
+                <w:color w:val="000000"/>
+                <w:kern w:val="24"/>
+                <w:sz w:val="32"/>
+                <w:szCs w:val="32"/>
+                <w:lang w:eastAsia="en-GB"/>
+              </w:rPr>
+              <w:t>+ String longestWordForDisplay(…)</w:t>
+            </w:r>
+          </w:p>
+        </w:tc>
+      </w:tr>
+      <w:tr>
+        <w:trPr>
+          <w:trHeight w:val="538"/>
+          <w:jc w:val="center"/>
+        </w:trPr>
+        <w:tc>
+          <w:tcPr>
+            <w:tcW w:w="6658" w:type="dxa"/>
+          </w:tcPr>
+          <w:p>
+            <w:pPr>
+              <w:jc w:val="center"/>
+              <w:rPr>
+                <w:rFonts w:eastAsia="Times New Roman" w:cs="Arial"/>
+                <w:color w:val="000000"/>
+                <w:kern w:val="24"/>
+                <w:sz w:val="32"/>
+                <w:szCs w:val="32"/>
+                <w:lang w:eastAsia="en-GB"/>
+              </w:rPr>
+            </w:pPr>
+            <w:r>
+              <w:rPr>
+                <w:rFonts w:eastAsia="Times New Roman" w:cs="Arial"/>
+                <w:color w:val="000000"/>
+                <w:kern w:val="24"/>
+                <w:sz w:val="32"/>
+                <w:szCs w:val="32"/>
+                <w:lang w:eastAsia="en-GB"/>
+              </w:rPr>
               <w:t xml:space="preserve">+ </w:t>
             </w:r>
-            <w:proofErr w:type="gramStart"/>
-            <w:r>
-              <w:rPr>
-                <w:rFonts w:eastAsia="Times New Roman" w:cs="Arial"/>
-                <w:color w:val="000000"/>
-                <w:kern w:val="24"/>
-                <w:sz w:val="32"/>
-                <w:szCs w:val="32"/>
-                <w:lang w:eastAsia="en-GB"/>
-              </w:rPr>
-              <w:t>int</w:t>
-            </w:r>
-            <w:proofErr w:type="gramEnd"/>
-            <w:r>
-              <w:rPr>
-                <w:rFonts w:eastAsia="Times New Roman" w:cs="Arial"/>
-                <w:color w:val="000000"/>
-                <w:kern w:val="24"/>
-                <w:sz w:val="32"/>
-                <w:szCs w:val="32"/>
-                <w:lang w:eastAsia="en-GB"/>
-              </w:rPr>
-              <w:t xml:space="preserve"> nu</w:t>
-            </w:r>
-            <w:r>
-              <w:rPr>
-                <w:rFonts w:eastAsia="Times New Roman" w:cs="Arial"/>
-                <w:color w:val="000000"/>
-                <w:kern w:val="24"/>
-                <w:sz w:val="32"/>
-                <w:szCs w:val="32"/>
-                <w:lang w:eastAsia="en-GB"/>
-              </w:rPr>
-              <w:t>m</w:t>
-            </w:r>
-            <w:r>
-              <w:rPr>
-                <w:rFonts w:eastAsia="Times New Roman" w:cs="Arial"/>
-                <w:color w:val="000000"/>
-                <w:kern w:val="24"/>
-                <w:sz w:val="32"/>
-                <w:szCs w:val="32"/>
-                <w:lang w:eastAsia="en-GB"/>
-              </w:rPr>
-              <w:t>berOfSpaces(…)</w:t>
-            </w:r>
-          </w:p>
-        </w:tc>
-      </w:tr>
-      <w:tr>
-        <w:trPr>
-          <w:trHeight w:val="538"/>
-          <w:jc w:val="center"/>
-        </w:trPr>
-        <w:tc>
-          <w:tcPr>
-            <w:tcW w:w="6658" w:type="dxa"/>
-          </w:tcPr>
-          <w:p>
-            <w:pPr>
-              <w:jc w:val="center"/>
-              <w:rPr>
-                <w:rFonts w:eastAsia="Times New Roman" w:cs="Arial"/>
-                <w:color w:val="000000"/>
-                <w:kern w:val="24"/>
-                <w:sz w:val="32"/>
-                <w:szCs w:val="32"/>
-                <w:lang w:eastAsia="en-GB"/>
-              </w:rPr>
-            </w:pPr>
-            <w:r>
-              <w:rPr>
-                <w:rFonts w:eastAsia="Times New Roman" w:cs="Arial"/>
-                <w:color w:val="000000"/>
-                <w:kern w:val="24"/>
-                <w:sz w:val="32"/>
-                <w:szCs w:val="32"/>
-                <w:lang w:eastAsia="en-GB"/>
-              </w:rPr>
-              <w:t>+ int numberOfWords(…)</w:t>
-            </w:r>
-          </w:p>
-        </w:tc>
-      </w:tr>
-      <w:tr>
-        <w:trPr>
-          <w:trHeight w:val="538"/>
-          <w:jc w:val="center"/>
-        </w:trPr>
-        <w:tc>
-          <w:tcPr>
-            <w:tcW w:w="6658" w:type="dxa"/>
-          </w:tcPr>
-          <w:p>
-            <w:pPr>
-              <w:jc w:val="center"/>
-              <w:rPr>
-                <w:rFonts w:eastAsia="Times New Roman" w:cs="Arial"/>
-                <w:color w:val="000000"/>
-                <w:kern w:val="24"/>
-                <w:sz w:val="32"/>
-                <w:szCs w:val="32"/>
-                <w:lang w:eastAsia="en-GB"/>
-              </w:rPr>
-            </w:pPr>
-            <w:r>
-              <w:rPr>
-                <w:rFonts w:eastAsia="Times New Roman" w:cs="Arial"/>
-                <w:color w:val="000000"/>
-                <w:kern w:val="24"/>
-                <w:sz w:val="32"/>
-                <w:szCs w:val="32"/>
-                <w:lang w:eastAsia="en-GB"/>
-              </w:rPr>
-              <w:t>+ int countCharacters(…)</w:t>
-            </w:r>
-          </w:p>
-        </w:tc>
-      </w:tr>
-      <w:tr>
-        <w:trPr>
-          <w:trHeight w:val="538"/>
-          <w:jc w:val="center"/>
-        </w:trPr>
-        <w:tc>
-          <w:tcPr>
-            <w:tcW w:w="6658" w:type="dxa"/>
-          </w:tcPr>
-          <w:p>
-            <w:pPr>
-              <w:jc w:val="center"/>
-              <w:rPr>
-                <w:rFonts w:eastAsia="Times New Roman" w:cs="Arial"/>
-                <w:color w:val="000000"/>
-                <w:kern w:val="24"/>
-                <w:sz w:val="32"/>
-                <w:szCs w:val="32"/>
-                <w:lang w:eastAsia="en-GB"/>
-              </w:rPr>
-            </w:pPr>
-            <w:r>
-              <w:rPr>
-                <w:rFonts w:eastAsia="Times New Roman" w:cs="Arial"/>
-                <w:color w:val="000000"/>
-                <w:kern w:val="24"/>
-                <w:sz w:val="32"/>
-                <w:szCs w:val="32"/>
-                <w:lang w:eastAsia="en-GB"/>
-              </w:rPr>
-              <w:t>+ int[] characterFrequency(…)</w:t>
-            </w:r>
-          </w:p>
-        </w:tc>
-      </w:tr>
-      <w:tr>
-        <w:trPr>
-          <w:trHeight w:val="538"/>
-          <w:jc w:val="center"/>
-        </w:trPr>
-        <w:tc>
-          <w:tcPr>
-            <w:tcW w:w="6658" w:type="dxa"/>
-          </w:tcPr>
-          <w:p>
-            <w:pPr>
-              <w:jc w:val="center"/>
-              <w:rPr>
-                <w:rFonts w:eastAsia="Times New Roman" w:cs="Arial"/>
-                <w:color w:val="000000"/>
-                <w:kern w:val="24"/>
-                <w:sz w:val="32"/>
-                <w:szCs w:val="32"/>
-                <w:lang w:eastAsia="en-GB"/>
-              </w:rPr>
-            </w:pPr>
-            <w:r>
-              <w:rPr>
-                <w:rFonts w:eastAsia="Times New Roman" w:cs="Arial"/>
-                <w:color w:val="000000"/>
-                <w:kern w:val="24"/>
-                <w:sz w:val="32"/>
-                <w:szCs w:val="32"/>
-                <w:lang w:eastAsia="en-GB"/>
-              </w:rPr>
-              <w:t>+ int highestCount(…)</w:t>
-            </w:r>
-          </w:p>
-        </w:tc>
-      </w:tr>
-      <w:tr>
-        <w:trPr>
-          <w:trHeight w:val="538"/>
-          <w:jc w:val="center"/>
-        </w:trPr>
-        <w:tc>
-          <w:tcPr>
-            <w:tcW w:w="6658" w:type="dxa"/>
-          </w:tcPr>
-          <w:p>
-            <w:pPr>
-              <w:jc w:val="center"/>
-              <w:rPr>
-                <w:rFonts w:eastAsia="Times New Roman" w:cs="Arial"/>
-                <w:color w:val="000000"/>
-                <w:kern w:val="24"/>
-                <w:sz w:val="32"/>
-                <w:szCs w:val="32"/>
-                <w:lang w:eastAsia="en-GB"/>
-              </w:rPr>
-            </w:pPr>
-            <w:r>
-              <w:rPr>
-                <w:rFonts w:eastAsia="Times New Roman" w:cs="Arial"/>
-                <w:color w:val="000000"/>
-                <w:kern w:val="24"/>
-                <w:sz w:val="32"/>
-                <w:szCs w:val="32"/>
-                <w:lang w:eastAsia="en-GB"/>
-              </w:rPr>
-              <w:t>+ int numberOfRecognisedCharacters(…)</w:t>
-            </w:r>
-          </w:p>
-        </w:tc>
-      </w:tr>
-      <w:tr>
-        <w:trPr>
-          <w:trHeight w:val="538"/>
-          <w:jc w:val="center"/>
-        </w:trPr>
-        <w:tc>
-          <w:tcPr>
-            <w:tcW w:w="6658" w:type="dxa"/>
-          </w:tcPr>
-          <w:p>
-            <w:pPr>
-              <w:jc w:val="center"/>
-              <w:rPr>
-                <w:rFonts w:eastAsia="Times New Roman" w:cs="Arial"/>
-                <w:color w:val="000000"/>
-                <w:kern w:val="24"/>
-                <w:sz w:val="32"/>
-                <w:szCs w:val="32"/>
-                <w:lang w:eastAsia="en-GB"/>
-              </w:rPr>
-            </w:pPr>
-            <w:r>
-              <w:rPr>
-                <w:rFonts w:eastAsia="Times New Roman" w:cs="Arial"/>
-                <w:color w:val="000000"/>
-                <w:kern w:val="24"/>
-                <w:sz w:val="32"/>
-                <w:szCs w:val="32"/>
-                <w:lang w:eastAsia="en-GB"/>
-              </w:rPr>
-              <w:t>+ int numberOfUnrecognisedCharacters(…)</w:t>
-            </w:r>
-          </w:p>
-        </w:tc>
-      </w:tr>
-      <w:tr>
-        <w:trPr>
-          <w:trHeight w:val="538"/>
-          <w:jc w:val="center"/>
-        </w:trPr>
-        <w:tc>
-          <w:tcPr>
-            <w:tcW w:w="6658" w:type="dxa"/>
-          </w:tcPr>
-          <w:p>
-            <w:pPr>
-              <w:jc w:val="center"/>
-              <w:rPr>
-                <w:rFonts w:eastAsia="Times New Roman" w:cs="Arial"/>
-                <w:color w:val="000000"/>
-                <w:kern w:val="24"/>
-                <w:sz w:val="32"/>
-                <w:szCs w:val="32"/>
-                <w:lang w:eastAsia="en-GB"/>
-              </w:rPr>
-            </w:pPr>
-            <w:r>
-              <w:rPr>
-                <w:rFonts w:eastAsia="Times New Roman" w:cs="Arial"/>
-                <w:color w:val="000000"/>
-                <w:kern w:val="24"/>
-                <w:sz w:val="32"/>
-                <w:szCs w:val="32"/>
-                <w:lang w:eastAsia="en-GB"/>
-              </w:rPr>
-              <w:t>+ String[] relativeFrequency(…)</w:t>
-            </w:r>
-          </w:p>
-        </w:tc>
-      </w:tr>
-      <w:tr>
-        <w:trPr>
-          <w:trHeight w:val="538"/>
-          <w:jc w:val="center"/>
-        </w:trPr>
-        <w:tc>
-          <w:tcPr>
-            <w:tcW w:w="6658" w:type="dxa"/>
-          </w:tcPr>
-          <w:p>
-            <w:pPr>
-              <w:jc w:val="center"/>
-              <w:rPr>
-                <w:rFonts w:eastAsia="Times New Roman" w:cs="Arial"/>
-                <w:color w:val="000000"/>
-                <w:kern w:val="24"/>
-                <w:sz w:val="32"/>
-                <w:szCs w:val="32"/>
-                <w:lang w:eastAsia="en-GB"/>
-              </w:rPr>
-            </w:pPr>
-            <w:r>
-              <w:rPr>
-                <w:rFonts w:eastAsia="Times New Roman" w:cs="Arial"/>
-                <w:color w:val="000000"/>
-                <w:kern w:val="24"/>
-                <w:sz w:val="32"/>
-                <w:szCs w:val="32"/>
-                <w:lang w:eastAsia="en-GB"/>
-              </w:rPr>
-              <w:t xml:space="preserve">+ ArrayList&lt;String&gt; </w:t>
-            </w:r>
-            <w:proofErr w:type="gramStart"/>
-            <w:r>
-              <w:rPr>
-                <w:rFonts w:eastAsia="Times New Roman" w:cs="Arial"/>
-                <w:color w:val="000000"/>
-                <w:kern w:val="24"/>
-                <w:sz w:val="32"/>
-                <w:szCs w:val="32"/>
-                <w:lang w:eastAsia="en-GB"/>
-              </w:rPr>
-              <w:t>inputAsStringArrayList(</w:t>
-            </w:r>
-            <w:proofErr w:type="gramEnd"/>
-            <w:r>
-              <w:rPr>
-                <w:rFonts w:eastAsia="Times New Roman" w:cs="Arial"/>
-                <w:color w:val="000000"/>
-                <w:kern w:val="24"/>
-                <w:sz w:val="32"/>
-                <w:szCs w:val="32"/>
-                <w:lang w:eastAsia="en-GB"/>
-              </w:rPr>
-              <w:t>…)</w:t>
-            </w:r>
-          </w:p>
-        </w:tc>
-      </w:tr>
-      <w:tr>
-        <w:trPr>
-          <w:trHeight w:val="538"/>
-          <w:jc w:val="center"/>
-        </w:trPr>
-        <w:tc>
-          <w:tcPr>
-            <w:tcW w:w="6658" w:type="dxa"/>
-          </w:tcPr>
-          <w:p>
-            <w:pPr>
-              <w:jc w:val="center"/>
-              <w:rPr>
-                <w:rFonts w:eastAsia="Times New Roman" w:cs="Arial"/>
-                <w:color w:val="000000"/>
-                <w:kern w:val="24"/>
-                <w:sz w:val="32"/>
-                <w:szCs w:val="32"/>
-                <w:lang w:eastAsia="en-GB"/>
-              </w:rPr>
-            </w:pPr>
-            <w:r>
-              <w:rPr>
-                <w:rFonts w:eastAsia="Times New Roman" w:cs="Arial"/>
-                <w:color w:val="000000"/>
-                <w:kern w:val="24"/>
-                <w:sz w:val="32"/>
-                <w:szCs w:val="32"/>
-                <w:lang w:eastAsia="en-GB"/>
-              </w:rPr>
-              <w:t xml:space="preserve">+ ArrayList&lt;Integer&gt; </w:t>
-            </w:r>
-            <w:proofErr w:type="spellStart"/>
-            <w:proofErr w:type="gramStart"/>
-            <w:r>
-              <w:rPr>
-                <w:rFonts w:eastAsia="Times New Roman" w:cs="Arial"/>
-                <w:color w:val="000000"/>
-                <w:kern w:val="24"/>
-                <w:sz w:val="32"/>
-                <w:szCs w:val="32"/>
-                <w:lang w:eastAsia="en-GB"/>
-              </w:rPr>
-              <w:t>wordLengths</w:t>
-            </w:r>
-            <w:proofErr w:type="spellEnd"/>
-            <w:r>
-              <w:rPr>
-                <w:rFonts w:eastAsia="Times New Roman" w:cs="Arial"/>
-                <w:color w:val="000000"/>
-                <w:kern w:val="24"/>
-                <w:sz w:val="32"/>
-                <w:szCs w:val="32"/>
-                <w:lang w:eastAsia="en-GB"/>
-              </w:rPr>
-              <w:t>(</w:t>
-            </w:r>
-            <w:proofErr w:type="gramEnd"/>
-            <w:r>
-              <w:rPr>
-                <w:rFonts w:eastAsia="Times New Roman" w:cs="Arial"/>
-                <w:color w:val="000000"/>
-                <w:kern w:val="24"/>
-                <w:sz w:val="32"/>
-                <w:szCs w:val="32"/>
-                <w:lang w:eastAsia="en-GB"/>
-              </w:rPr>
-              <w:t>…)</w:t>
-            </w:r>
-          </w:p>
-        </w:tc>
-      </w:tr>
-      <w:tr>
-        <w:trPr>
-          <w:trHeight w:val="538"/>
-          <w:jc w:val="center"/>
-        </w:trPr>
-        <w:tc>
-          <w:tcPr>
-            <w:tcW w:w="6658" w:type="dxa"/>
-          </w:tcPr>
-          <w:p>
-            <w:pPr>
-              <w:jc w:val="center"/>
-              <w:rPr>
-                <w:rFonts w:eastAsia="Times New Roman" w:cs="Arial"/>
-                <w:color w:val="000000"/>
-                <w:kern w:val="24"/>
-                <w:sz w:val="32"/>
-                <w:szCs w:val="32"/>
-                <w:lang w:eastAsia="en-GB"/>
-              </w:rPr>
-            </w:pPr>
-            <w:r>
-              <w:rPr>
-                <w:rFonts w:eastAsia="Times New Roman" w:cs="Arial"/>
-                <w:color w:val="000000"/>
-                <w:kern w:val="24"/>
-                <w:sz w:val="32"/>
-                <w:szCs w:val="32"/>
-                <w:lang w:eastAsia="en-GB"/>
-              </w:rPr>
-              <w:t>+ ArrayList&lt;Integer&gt; wordLengthFrequencies(…)</w:t>
-            </w:r>
-          </w:p>
-        </w:tc>
-      </w:tr>
-      <w:tr>
-        <w:trPr>
-          <w:trHeight w:val="538"/>
-          <w:jc w:val="center"/>
-        </w:trPr>
-        <w:tc>
-          <w:tcPr>
-            <w:tcW w:w="6658" w:type="dxa"/>
-          </w:tcPr>
-          <w:p>
-            <w:pPr>
-              <w:jc w:val="center"/>
-              <w:rPr>
-                <w:rFonts w:eastAsia="Times New Roman" w:cs="Arial"/>
-                <w:color w:val="000000"/>
-                <w:kern w:val="24"/>
-                <w:sz w:val="32"/>
-                <w:szCs w:val="32"/>
-                <w:lang w:eastAsia="en-GB"/>
-              </w:rPr>
-            </w:pPr>
-            <w:r>
-              <w:rPr>
-                <w:rFonts w:eastAsia="Times New Roman" w:cs="Arial"/>
-                <w:color w:val="000000"/>
-                <w:kern w:val="24"/>
-                <w:sz w:val="32"/>
-                <w:szCs w:val="32"/>
-                <w:lang w:eastAsia="en-GB"/>
-              </w:rPr>
-              <w:t xml:space="preserve">+ ArrayList&lt;String&gt; </w:t>
-            </w:r>
-            <w:proofErr w:type="gramStart"/>
-            <w:r>
-              <w:rPr>
-                <w:rFonts w:eastAsia="Times New Roman" w:cs="Arial"/>
-                <w:color w:val="000000"/>
-                <w:kern w:val="24"/>
-                <w:sz w:val="32"/>
-                <w:szCs w:val="32"/>
-                <w:lang w:eastAsia="en-GB"/>
-              </w:rPr>
-              <w:t>longestWord(</w:t>
-            </w:r>
-            <w:proofErr w:type="gramEnd"/>
-            <w:r>
-              <w:rPr>
-                <w:rFonts w:eastAsia="Times New Roman" w:cs="Arial"/>
-                <w:color w:val="000000"/>
-                <w:kern w:val="24"/>
-                <w:sz w:val="32"/>
-                <w:szCs w:val="32"/>
-                <w:lang w:eastAsia="en-GB"/>
-              </w:rPr>
-              <w:t>…)</w:t>
-            </w:r>
-          </w:p>
-        </w:tc>
-      </w:tr>
-      <w:tr>
-        <w:trPr>
-          <w:trHeight w:val="538"/>
-          <w:jc w:val="center"/>
-        </w:trPr>
-        <w:tc>
-          <w:tcPr>
-            <w:tcW w:w="6658" w:type="dxa"/>
-            <w:shd w:val="clear" w:color="auto" w:fill="D0CECE" w:themeFill="background2" w:themeFillShade="E6"/>
-          </w:tcPr>
-          <w:p>
-            <w:pPr>
-              <w:jc w:val="center"/>
-              <w:rPr>
-                <w:rFonts w:eastAsia="Times New Roman" w:cs="Arial"/>
-                <w:b/>
-                <w:color w:val="000000"/>
-                <w:kern w:val="24"/>
-                <w:sz w:val="32"/>
-                <w:szCs w:val="32"/>
-                <w:lang w:eastAsia="en-GB"/>
-              </w:rPr>
-            </w:pPr>
-            <w:r>
-              <w:rPr>
-                <w:rFonts w:eastAsia="Times New Roman" w:cs="Arial"/>
-                <w:b/>
-                <w:color w:val="000000"/>
-                <w:kern w:val="24"/>
-                <w:sz w:val="32"/>
-                <w:szCs w:val="32"/>
-                <w:lang w:eastAsia="en-GB"/>
-              </w:rPr>
-              <w:t>Display methods</w:t>
-            </w:r>
-          </w:p>
-        </w:tc>
-      </w:tr>
-      <w:tr>
-        <w:trPr>
-          <w:trHeight w:val="538"/>
-          <w:jc w:val="center"/>
-        </w:trPr>
-        <w:tc>
-          <w:tcPr>
-            <w:tcW w:w="6658" w:type="dxa"/>
-          </w:tcPr>
-          <w:p>
-            <w:pPr>
-              <w:jc w:val="center"/>
-              <w:rPr>
-                <w:rFonts w:eastAsia="Times New Roman" w:cs="Arial"/>
-                <w:color w:val="000000"/>
-                <w:kern w:val="24"/>
-                <w:sz w:val="32"/>
-                <w:szCs w:val="32"/>
-                <w:lang w:eastAsia="en-GB"/>
-              </w:rPr>
-            </w:pPr>
-            <w:r>
-              <w:rPr>
-                <w:rFonts w:eastAsia="Times New Roman" w:cs="Arial"/>
-                <w:color w:val="000000"/>
-                <w:kern w:val="24"/>
-                <w:sz w:val="32"/>
-                <w:szCs w:val="32"/>
-                <w:lang w:eastAsia="en-GB"/>
-              </w:rPr>
-              <w:t xml:space="preserve">+ String </w:t>
-            </w:r>
-            <w:proofErr w:type="gramStart"/>
-            <w:r>
-              <w:rPr>
-                <w:rFonts w:eastAsia="Times New Roman" w:cs="Arial"/>
-                <w:color w:val="000000"/>
-                <w:kern w:val="24"/>
-                <w:sz w:val="32"/>
-                <w:szCs w:val="32"/>
-                <w:lang w:eastAsia="en-GB"/>
-              </w:rPr>
-              <w:t>inputForDisplay(</w:t>
-            </w:r>
-            <w:proofErr w:type="gramEnd"/>
-            <w:r>
-              <w:rPr>
-                <w:rFonts w:eastAsia="Times New Roman" w:cs="Arial"/>
-                <w:color w:val="000000"/>
-                <w:kern w:val="24"/>
-                <w:sz w:val="32"/>
-                <w:szCs w:val="32"/>
-                <w:lang w:eastAsia="en-GB"/>
-              </w:rPr>
-              <w:t>…)</w:t>
-            </w:r>
-          </w:p>
-        </w:tc>
-      </w:tr>
-      <w:tr>
-        <w:trPr>
-          <w:trHeight w:val="538"/>
-          <w:jc w:val="center"/>
-        </w:trPr>
-        <w:tc>
-          <w:tcPr>
-            <w:tcW w:w="6658" w:type="dxa"/>
-          </w:tcPr>
-          <w:p>
-            <w:pPr>
-              <w:jc w:val="center"/>
-              <w:rPr>
-                <w:rFonts w:eastAsia="Times New Roman" w:cs="Arial"/>
-                <w:color w:val="000000"/>
-                <w:kern w:val="24"/>
-                <w:sz w:val="32"/>
-                <w:szCs w:val="32"/>
-                <w:lang w:eastAsia="en-GB"/>
-              </w:rPr>
-            </w:pPr>
-            <w:r>
-              <w:rPr>
-                <w:rFonts w:eastAsia="Times New Roman" w:cs="Arial"/>
-                <w:color w:val="000000"/>
-                <w:kern w:val="24"/>
-                <w:sz w:val="32"/>
-                <w:szCs w:val="32"/>
-                <w:lang w:eastAsia="en-GB"/>
-              </w:rPr>
-              <w:t xml:space="preserve">+ void </w:t>
-            </w:r>
-            <w:proofErr w:type="spellStart"/>
-            <w:proofErr w:type="gramStart"/>
-            <w:r>
-              <w:rPr>
-                <w:rFonts w:eastAsia="Times New Roman" w:cs="Arial"/>
-                <w:color w:val="000000"/>
-                <w:kern w:val="24"/>
-                <w:sz w:val="32"/>
-                <w:szCs w:val="32"/>
-                <w:lang w:eastAsia="en-GB"/>
-              </w:rPr>
-              <w:t>displayWordLengths</w:t>
-            </w:r>
-            <w:proofErr w:type="spellEnd"/>
-            <w:r>
-              <w:rPr>
-                <w:rFonts w:eastAsia="Times New Roman" w:cs="Arial"/>
-                <w:color w:val="000000"/>
-                <w:kern w:val="24"/>
-                <w:sz w:val="32"/>
-                <w:szCs w:val="32"/>
-                <w:lang w:eastAsia="en-GB"/>
-              </w:rPr>
-              <w:t>(</w:t>
-            </w:r>
-            <w:proofErr w:type="gramEnd"/>
-            <w:r>
-              <w:rPr>
-                <w:rFonts w:eastAsia="Times New Roman" w:cs="Arial"/>
-                <w:color w:val="000000"/>
-                <w:kern w:val="24"/>
-                <w:sz w:val="32"/>
-                <w:szCs w:val="32"/>
-                <w:lang w:eastAsia="en-GB"/>
-              </w:rPr>
-              <w:t>…)</w:t>
-            </w:r>
-          </w:p>
-        </w:tc>
-      </w:tr>
-      <w:tr>
-        <w:trPr>
-          <w:trHeight w:val="538"/>
-          <w:jc w:val="center"/>
-        </w:trPr>
-        <w:tc>
-          <w:tcPr>
-            <w:tcW w:w="6658" w:type="dxa"/>
-          </w:tcPr>
-          <w:p>
-            <w:pPr>
-              <w:jc w:val="center"/>
-              <w:rPr>
-                <w:rFonts w:eastAsia="Times New Roman" w:cs="Arial"/>
-                <w:color w:val="000000"/>
-                <w:kern w:val="24"/>
-                <w:sz w:val="32"/>
-                <w:szCs w:val="32"/>
-                <w:lang w:eastAsia="en-GB"/>
-              </w:rPr>
-            </w:pPr>
-            <w:r>
-              <w:rPr>
-                <w:rFonts w:eastAsia="Times New Roman" w:cs="Arial"/>
-                <w:color w:val="000000"/>
-                <w:kern w:val="24"/>
-                <w:sz w:val="32"/>
-                <w:szCs w:val="32"/>
-                <w:lang w:eastAsia="en-GB"/>
-              </w:rPr>
-              <w:t xml:space="preserve">+ String </w:t>
-            </w:r>
-            <w:proofErr w:type="spellStart"/>
-            <w:proofErr w:type="gramStart"/>
-            <w:r>
-              <w:rPr>
-                <w:rFonts w:eastAsia="Times New Roman" w:cs="Arial"/>
-                <w:color w:val="000000"/>
-                <w:kern w:val="24"/>
-                <w:sz w:val="32"/>
-                <w:szCs w:val="32"/>
-                <w:lang w:eastAsia="en-GB"/>
-              </w:rPr>
-              <w:t>wordLengthFrequenciesDisplay</w:t>
-            </w:r>
-            <w:proofErr w:type="spellEnd"/>
-            <w:r>
-              <w:rPr>
-                <w:rFonts w:eastAsia="Times New Roman" w:cs="Arial"/>
-                <w:color w:val="000000"/>
-                <w:kern w:val="24"/>
-                <w:sz w:val="32"/>
-                <w:szCs w:val="32"/>
-                <w:lang w:eastAsia="en-GB"/>
-              </w:rPr>
-              <w:t>(</w:t>
-            </w:r>
-            <w:proofErr w:type="gramEnd"/>
-            <w:r>
-              <w:rPr>
-                <w:rFonts w:eastAsia="Times New Roman" w:cs="Arial"/>
-                <w:color w:val="000000"/>
-                <w:kern w:val="24"/>
-                <w:sz w:val="32"/>
-                <w:szCs w:val="32"/>
-                <w:lang w:eastAsia="en-GB"/>
-              </w:rPr>
-              <w:t>…)</w:t>
-            </w:r>
-          </w:p>
-        </w:tc>
-      </w:tr>
-      <w:tr>
-        <w:trPr>
-          <w:trHeight w:val="538"/>
-          <w:jc w:val="center"/>
-        </w:trPr>
-        <w:tc>
-          <w:tcPr>
-            <w:tcW w:w="6658" w:type="dxa"/>
-          </w:tcPr>
-          <w:p>
-            <w:pPr>
-              <w:jc w:val="center"/>
-              <w:rPr>
-                <w:rFonts w:eastAsia="Times New Roman" w:cs="Arial"/>
-                <w:color w:val="000000"/>
-                <w:kern w:val="24"/>
-                <w:sz w:val="32"/>
-                <w:szCs w:val="32"/>
-                <w:lang w:eastAsia="en-GB"/>
-              </w:rPr>
-            </w:pPr>
-            <w:r>
-              <w:rPr>
-                <w:rFonts w:eastAsia="Times New Roman" w:cs="Arial"/>
-                <w:color w:val="000000"/>
-                <w:kern w:val="24"/>
-                <w:sz w:val="32"/>
-                <w:szCs w:val="32"/>
-                <w:lang w:eastAsia="en-GB"/>
-              </w:rPr>
-              <w:t xml:space="preserve">+ String </w:t>
-            </w:r>
-            <w:proofErr w:type="spellStart"/>
-            <w:proofErr w:type="gramStart"/>
-            <w:r>
-              <w:rPr>
-                <w:rFonts w:eastAsia="Times New Roman" w:cs="Arial"/>
-                <w:color w:val="000000"/>
-                <w:kern w:val="24"/>
-                <w:sz w:val="32"/>
-                <w:szCs w:val="32"/>
-                <w:lang w:eastAsia="en-GB"/>
-              </w:rPr>
-              <w:t>longestWordForDisplay</w:t>
-            </w:r>
-            <w:proofErr w:type="spellEnd"/>
-            <w:r>
-              <w:rPr>
-                <w:rFonts w:eastAsia="Times New Roman" w:cs="Arial"/>
-                <w:color w:val="000000"/>
-                <w:kern w:val="24"/>
-                <w:sz w:val="32"/>
-                <w:szCs w:val="32"/>
-                <w:lang w:eastAsia="en-GB"/>
-              </w:rPr>
-              <w:t>(</w:t>
-            </w:r>
-            <w:proofErr w:type="gramEnd"/>
-            <w:r>
-              <w:rPr>
-                <w:rFonts w:eastAsia="Times New Roman" w:cs="Arial"/>
-                <w:color w:val="000000"/>
-                <w:kern w:val="24"/>
-                <w:sz w:val="32"/>
-                <w:szCs w:val="32"/>
-                <w:lang w:eastAsia="en-GB"/>
-              </w:rPr>
-              <w:t>…)</w:t>
-            </w:r>
-          </w:p>
-        </w:tc>
-      </w:tr>
-      <w:tr>
-        <w:trPr>
-          <w:trHeight w:val="538"/>
-          <w:jc w:val="center"/>
-        </w:trPr>
-        <w:tc>
-          <w:tcPr>
-            <w:tcW w:w="6658" w:type="dxa"/>
-          </w:tcPr>
-          <w:p>
-            <w:pPr>
-              <w:jc w:val="center"/>
-              <w:rPr>
-                <w:rFonts w:eastAsia="Times New Roman" w:cs="Arial"/>
-                <w:color w:val="000000"/>
-                <w:kern w:val="24"/>
-                <w:sz w:val="32"/>
-                <w:szCs w:val="32"/>
-                <w:lang w:eastAsia="en-GB"/>
-              </w:rPr>
-            </w:pPr>
-            <w:r>
-              <w:rPr>
-                <w:rFonts w:eastAsia="Times New Roman" w:cs="Arial"/>
-                <w:color w:val="000000"/>
-                <w:kern w:val="24"/>
-                <w:sz w:val="32"/>
-                <w:szCs w:val="32"/>
-                <w:lang w:eastAsia="en-GB"/>
-              </w:rPr>
-              <w:t xml:space="preserve">+ </w:t>
-            </w:r>
-            <w:r>
-              <w:rPr>
-                <w:rFonts w:eastAsia="Times New Roman" w:cs="Arial"/>
-                <w:color w:val="000000"/>
-                <w:kern w:val="24"/>
-                <w:sz w:val="32"/>
-                <w:szCs w:val="32"/>
-                <w:lang w:eastAsia="en-GB"/>
-              </w:rPr>
-              <w:t xml:space="preserve">ArrayList&lt;String&gt; </w:t>
-            </w:r>
-            <w:proofErr w:type="spellStart"/>
-            <w:proofErr w:type="gramStart"/>
-            <w:r>
-              <w:rPr>
-                <w:rFonts w:eastAsia="Times New Roman" w:cs="Arial"/>
-                <w:color w:val="000000"/>
-                <w:kern w:val="24"/>
-                <w:sz w:val="32"/>
-                <w:szCs w:val="32"/>
-                <w:lang w:eastAsia="en-GB"/>
-              </w:rPr>
-              <w:t>basicAnalysisForDisplay</w:t>
-            </w:r>
-            <w:proofErr w:type="spellEnd"/>
-            <w:r>
-              <w:rPr>
-                <w:rFonts w:eastAsia="Times New Roman" w:cs="Arial"/>
-                <w:color w:val="000000"/>
-                <w:kern w:val="24"/>
-                <w:sz w:val="32"/>
-                <w:szCs w:val="32"/>
-                <w:lang w:eastAsia="en-GB"/>
-              </w:rPr>
-              <w:t>(</w:t>
-            </w:r>
-            <w:proofErr w:type="gramEnd"/>
-            <w:r>
-              <w:rPr>
-                <w:rFonts w:eastAsia="Times New Roman" w:cs="Arial"/>
-                <w:color w:val="000000"/>
-                <w:kern w:val="24"/>
-                <w:sz w:val="32"/>
-                <w:szCs w:val="32"/>
-                <w:lang w:eastAsia="en-GB"/>
-              </w:rPr>
-              <w:t>…)</w:t>
-            </w:r>
-          </w:p>
-        </w:tc>
-      </w:tr>
-      <w:tr>
-        <w:trPr>
-          <w:trHeight w:val="538"/>
-          <w:jc w:val="center"/>
-        </w:trPr>
-        <w:tc>
-          <w:tcPr>
-            <w:tcW w:w="6658" w:type="dxa"/>
-          </w:tcPr>
-          <w:p>
-            <w:pPr>
-              <w:jc w:val="center"/>
-              <w:rPr>
-                <w:rFonts w:eastAsia="Times New Roman" w:cs="Arial"/>
-                <w:color w:val="000000"/>
-                <w:kern w:val="24"/>
-                <w:sz w:val="32"/>
-                <w:szCs w:val="32"/>
-                <w:lang w:eastAsia="en-GB"/>
-              </w:rPr>
-            </w:pPr>
-            <w:r>
-              <w:rPr>
-                <w:rFonts w:eastAsia="Times New Roman" w:cs="Arial"/>
-                <w:color w:val="000000"/>
-                <w:kern w:val="24"/>
-                <w:sz w:val="32"/>
-                <w:szCs w:val="32"/>
-                <w:lang w:eastAsia="en-GB"/>
-              </w:rPr>
-              <w:t xml:space="preserve">+ void </w:t>
-            </w:r>
-            <w:proofErr w:type="spellStart"/>
-            <w:proofErr w:type="gramStart"/>
-            <w:r>
-              <w:rPr>
-                <w:rFonts w:eastAsia="Times New Roman" w:cs="Arial"/>
-                <w:color w:val="000000"/>
-                <w:kern w:val="24"/>
-                <w:sz w:val="32"/>
-                <w:szCs w:val="32"/>
-                <w:lang w:eastAsia="en-GB"/>
-              </w:rPr>
-              <w:t>printBasicAnalysis</w:t>
-            </w:r>
-            <w:proofErr w:type="spellEnd"/>
-            <w:r>
-              <w:rPr>
-                <w:rFonts w:eastAsia="Times New Roman" w:cs="Arial"/>
-                <w:color w:val="000000"/>
-                <w:kern w:val="24"/>
-                <w:sz w:val="32"/>
-                <w:szCs w:val="32"/>
-                <w:lang w:eastAsia="en-GB"/>
-              </w:rPr>
-              <w:t>(</w:t>
-            </w:r>
-            <w:proofErr w:type="gramEnd"/>
-            <w:r>
-              <w:rPr>
-                <w:rFonts w:eastAsia="Times New Roman" w:cs="Arial"/>
-                <w:color w:val="000000"/>
-                <w:kern w:val="24"/>
-                <w:sz w:val="32"/>
-                <w:szCs w:val="32"/>
-                <w:lang w:eastAsia="en-GB"/>
-              </w:rPr>
-              <w:t>…)</w:t>
-            </w:r>
-          </w:p>
-        </w:tc>
-      </w:tr>
-      <w:tr>
-        <w:trPr>
-          <w:trHeight w:val="538"/>
-          <w:jc w:val="center"/>
-        </w:trPr>
-        <w:tc>
-          <w:tcPr>
-            <w:tcW w:w="6658" w:type="dxa"/>
-          </w:tcPr>
-          <w:p>
-            <w:pPr>
-              <w:jc w:val="center"/>
-              <w:rPr>
-                <w:rFonts w:eastAsia="Times New Roman" w:cs="Arial"/>
-                <w:color w:val="000000"/>
-                <w:kern w:val="24"/>
-                <w:sz w:val="32"/>
-                <w:szCs w:val="32"/>
-                <w:lang w:eastAsia="en-GB"/>
-              </w:rPr>
-            </w:pPr>
-            <w:r>
-              <w:rPr>
-                <w:rFonts w:eastAsia="Times New Roman" w:cs="Arial"/>
-                <w:color w:val="000000"/>
-                <w:kern w:val="24"/>
-                <w:sz w:val="32"/>
-                <w:szCs w:val="32"/>
-                <w:lang w:eastAsia="en-GB"/>
-              </w:rPr>
-              <w:t xml:space="preserve">+ void </w:t>
-            </w:r>
-            <w:proofErr w:type="spellStart"/>
-            <w:proofErr w:type="gramStart"/>
-            <w:r>
-              <w:rPr>
-                <w:rFonts w:eastAsia="Times New Roman" w:cs="Arial"/>
-                <w:color w:val="000000"/>
-                <w:kern w:val="24"/>
-                <w:sz w:val="32"/>
-                <w:szCs w:val="32"/>
-                <w:lang w:eastAsia="en-GB"/>
-              </w:rPr>
-              <w:t>d</w:t>
-            </w:r>
-            <w:r>
-              <w:rPr>
-                <w:rFonts w:eastAsia="Times New Roman" w:cs="Arial"/>
-                <w:color w:val="000000"/>
-                <w:kern w:val="24"/>
-                <w:sz w:val="32"/>
-                <w:szCs w:val="32"/>
-                <w:lang w:eastAsia="en-GB"/>
-              </w:rPr>
-              <w:t>isplayFrequencies</w:t>
-            </w:r>
-            <w:proofErr w:type="spellEnd"/>
-            <w:r>
-              <w:rPr>
-                <w:rFonts w:eastAsia="Times New Roman" w:cs="Arial"/>
-                <w:color w:val="000000"/>
-                <w:kern w:val="24"/>
-                <w:sz w:val="32"/>
-                <w:szCs w:val="32"/>
-                <w:lang w:eastAsia="en-GB"/>
-              </w:rPr>
-              <w:t>(</w:t>
-            </w:r>
-            <w:proofErr w:type="gramEnd"/>
-            <w:r>
-              <w:rPr>
-                <w:rFonts w:eastAsia="Times New Roman" w:cs="Arial"/>
-                <w:color w:val="000000"/>
-                <w:kern w:val="24"/>
-                <w:sz w:val="32"/>
-                <w:szCs w:val="32"/>
-                <w:lang w:eastAsia="en-GB"/>
-              </w:rPr>
-              <w:t>…)</w:t>
-            </w:r>
-          </w:p>
-        </w:tc>
-      </w:tr>
-      <w:tr>
-        <w:trPr>
-          <w:trHeight w:val="538"/>
-          <w:jc w:val="center"/>
-        </w:trPr>
-        <w:tc>
-          <w:tcPr>
-            <w:tcW w:w="6658" w:type="dxa"/>
-          </w:tcPr>
-          <w:p>
-            <w:pPr>
-              <w:jc w:val="center"/>
-              <w:rPr>
-                <w:rFonts w:eastAsia="Times New Roman" w:cs="Arial"/>
-                <w:color w:val="000000"/>
-                <w:kern w:val="24"/>
-                <w:sz w:val="32"/>
-                <w:szCs w:val="32"/>
-                <w:lang w:eastAsia="en-GB"/>
-              </w:rPr>
-            </w:pPr>
-            <w:r>
-              <w:rPr>
-                <w:rFonts w:eastAsia="Times New Roman" w:cs="Arial"/>
-                <w:color w:val="000000"/>
-                <w:kern w:val="24"/>
-                <w:sz w:val="32"/>
-                <w:szCs w:val="32"/>
-                <w:lang w:eastAsia="en-GB"/>
-              </w:rPr>
-              <w:t xml:space="preserve">+ void </w:t>
-            </w:r>
-            <w:proofErr w:type="spellStart"/>
-            <w:proofErr w:type="gramStart"/>
-            <w:r>
-              <w:rPr>
-                <w:rFonts w:eastAsia="Times New Roman" w:cs="Arial"/>
-                <w:color w:val="000000"/>
-                <w:kern w:val="24"/>
-                <w:sz w:val="32"/>
-                <w:szCs w:val="32"/>
-                <w:lang w:eastAsia="en-GB"/>
-              </w:rPr>
-              <w:t>b</w:t>
-            </w:r>
-            <w:r>
-              <w:rPr>
-                <w:rFonts w:eastAsia="Times New Roman" w:cs="Arial"/>
-                <w:color w:val="000000"/>
-                <w:kern w:val="24"/>
-                <w:sz w:val="32"/>
-                <w:szCs w:val="32"/>
-                <w:lang w:eastAsia="en-GB"/>
-              </w:rPr>
-              <w:t>arChartFrequencies</w:t>
-            </w:r>
-            <w:proofErr w:type="spellEnd"/>
-            <w:r>
-              <w:rPr>
-                <w:rFonts w:eastAsia="Times New Roman" w:cs="Arial"/>
-                <w:color w:val="000000"/>
-                <w:kern w:val="24"/>
-                <w:sz w:val="32"/>
-                <w:szCs w:val="32"/>
-                <w:lang w:eastAsia="en-GB"/>
-              </w:rPr>
-              <w:t>(</w:t>
-            </w:r>
-            <w:proofErr w:type="gramEnd"/>
-            <w:r>
-              <w:rPr>
-                <w:rFonts w:eastAsia="Times New Roman" w:cs="Arial"/>
-                <w:color w:val="000000"/>
-                <w:kern w:val="24"/>
-                <w:sz w:val="32"/>
-                <w:szCs w:val="32"/>
-                <w:lang w:eastAsia="en-GB"/>
-              </w:rPr>
-              <w:t>…)</w:t>
+            <w:r>
+              <w:rPr>
+                <w:rFonts w:eastAsia="Times New Roman" w:cs="Arial"/>
+                <w:color w:val="000000"/>
+                <w:kern w:val="24"/>
+                <w:sz w:val="32"/>
+                <w:szCs w:val="32"/>
+                <w:lang w:eastAsia="en-GB"/>
+              </w:rPr>
+              <w:t>ArrayList&lt;String&gt; basicAnalysisForDisplay</w:t>
+            </w:r>
+            <w:r>
+              <w:rPr>
+                <w:rFonts w:eastAsia="Times New Roman" w:cs="Arial"/>
+                <w:color w:val="000000"/>
+                <w:kern w:val="24"/>
+                <w:sz w:val="32"/>
+                <w:szCs w:val="32"/>
+                <w:lang w:eastAsia="en-GB"/>
+              </w:rPr>
+              <w:t>(…)</w:t>
+            </w:r>
+          </w:p>
+        </w:tc>
+      </w:tr>
+      <w:tr>
+        <w:trPr>
+          <w:trHeight w:val="538"/>
+          <w:jc w:val="center"/>
+        </w:trPr>
+        <w:tc>
+          <w:tcPr>
+            <w:tcW w:w="6658" w:type="dxa"/>
+          </w:tcPr>
+          <w:p>
+            <w:pPr>
+              <w:jc w:val="center"/>
+              <w:rPr>
+                <w:rFonts w:eastAsia="Times New Roman" w:cs="Arial"/>
+                <w:color w:val="000000"/>
+                <w:kern w:val="24"/>
+                <w:sz w:val="32"/>
+                <w:szCs w:val="32"/>
+                <w:lang w:eastAsia="en-GB"/>
+              </w:rPr>
+            </w:pPr>
+            <w:r>
+              <w:rPr>
+                <w:rFonts w:eastAsia="Times New Roman" w:cs="Arial"/>
+                <w:color w:val="000000"/>
+                <w:kern w:val="24"/>
+                <w:sz w:val="32"/>
+                <w:szCs w:val="32"/>
+                <w:lang w:eastAsia="en-GB"/>
+              </w:rPr>
+              <w:t>+ void printBasicAnalysis(…)</w:t>
+            </w:r>
+          </w:p>
+        </w:tc>
+      </w:tr>
+      <w:tr>
+        <w:trPr>
+          <w:trHeight w:val="538"/>
+          <w:jc w:val="center"/>
+        </w:trPr>
+        <w:tc>
+          <w:tcPr>
+            <w:tcW w:w="6658" w:type="dxa"/>
+          </w:tcPr>
+          <w:p>
+            <w:pPr>
+              <w:jc w:val="center"/>
+              <w:rPr>
+                <w:rFonts w:eastAsia="Times New Roman" w:cs="Arial"/>
+                <w:color w:val="000000"/>
+                <w:kern w:val="24"/>
+                <w:sz w:val="32"/>
+                <w:szCs w:val="32"/>
+                <w:lang w:eastAsia="en-GB"/>
+              </w:rPr>
+            </w:pPr>
+            <w:r>
+              <w:rPr>
+                <w:rFonts w:eastAsia="Times New Roman" w:cs="Arial"/>
+                <w:color w:val="000000"/>
+                <w:kern w:val="24"/>
+                <w:sz w:val="32"/>
+                <w:szCs w:val="32"/>
+                <w:lang w:eastAsia="en-GB"/>
+              </w:rPr>
+              <w:t>+ void d</w:t>
+            </w:r>
+            <w:r>
+              <w:rPr>
+                <w:rFonts w:eastAsia="Times New Roman" w:cs="Arial"/>
+                <w:color w:val="000000"/>
+                <w:kern w:val="24"/>
+                <w:sz w:val="32"/>
+                <w:szCs w:val="32"/>
+                <w:lang w:eastAsia="en-GB"/>
+              </w:rPr>
+              <w:t>isplayFrequencies(…)</w:t>
+            </w:r>
+          </w:p>
+        </w:tc>
+      </w:tr>
+      <w:tr>
+        <w:trPr>
+          <w:trHeight w:val="538"/>
+          <w:jc w:val="center"/>
+        </w:trPr>
+        <w:tc>
+          <w:tcPr>
+            <w:tcW w:w="6658" w:type="dxa"/>
+          </w:tcPr>
+          <w:p>
+            <w:pPr>
+              <w:jc w:val="center"/>
+              <w:rPr>
+                <w:rFonts w:eastAsia="Times New Roman" w:cs="Arial"/>
+                <w:color w:val="000000"/>
+                <w:kern w:val="24"/>
+                <w:sz w:val="32"/>
+                <w:szCs w:val="32"/>
+                <w:lang w:eastAsia="en-GB"/>
+              </w:rPr>
+            </w:pPr>
+            <w:r>
+              <w:rPr>
+                <w:rFonts w:eastAsia="Times New Roman" w:cs="Arial"/>
+                <w:color w:val="000000"/>
+                <w:kern w:val="24"/>
+                <w:sz w:val="32"/>
+                <w:szCs w:val="32"/>
+                <w:lang w:eastAsia="en-GB"/>
+              </w:rPr>
+              <w:t>+ void b</w:t>
+            </w:r>
+            <w:r>
+              <w:rPr>
+                <w:rFonts w:eastAsia="Times New Roman" w:cs="Arial"/>
+                <w:color w:val="000000"/>
+                <w:kern w:val="24"/>
+                <w:sz w:val="32"/>
+                <w:szCs w:val="32"/>
+                <w:lang w:eastAsia="en-GB"/>
+              </w:rPr>
+              <w:t>arChartFrequencies(…)</w:t>
             </w:r>
           </w:p>
         </w:tc>
@@ -2098,8 +1737,6 @@
           <w:u w:val="single"/>
         </w:rPr>
       </w:pPr>
-      <w:bookmarkStart w:id="0" w:name="_GoBack"/>
-      <w:bookmarkEnd w:id="0"/>
     </w:p>
     <w:sectPr>
       <w:headerReference w:type="default" r:id="rId6"/>
@@ -2113,7 +1750,7 @@
 </file>
 
 <file path=word/endnotes.xml><?xml version="1.0" encoding="utf-8"?>
-<w:endnotes xmlns:wpc="http://schemas.microsoft.com/office/word/2010/wordprocessingCanvas" xmlns:cx="http://schemas.microsoft.com/office/drawing/2014/chartex" xmlns:cx1="http://schemas.microsoft.com/office/drawing/2015/9/8/chartex" xmlns:mc="http://schemas.openxmlformats.org/markup-compatibility/2006" xmlns:o="urn:schemas-microsoft-com:office:office" xmlns:r="http://schemas.openxmlformats.org/officeDocument/2006/relationships" xmlns:m="http://schemas.openxmlformats.org/officeDocument/2006/math" xmlns:v="urn:schemas-microsoft-com:vml" xmlns:wp14="http://schemas.microsoft.com/office/word/2010/wordprocessingDrawing" xmlns:wp="http://schemas.openxmlformats.org/drawingml/2006/wordprocessingDrawing" xmlns:w10="urn:schemas-microsoft-com:office:word" xmlns:w="http://schemas.openxmlformats.org/wordprocessingml/2006/main" xmlns:w14="http://schemas.microsoft.com/office/word/2010/wordml" xmlns:w15="http://schemas.microsoft.com/office/word/2012/wordml" xmlns:w16se="http://schemas.microsoft.com/office/word/2015/wordml/symex" xmlns:wpg="http://schemas.microsoft.com/office/word/2010/wordprocessingGroup" xmlns:wpi="http://schemas.microsoft.com/office/word/2010/wordprocessingInk" xmlns:wne="http://schemas.microsoft.com/office/word/2006/wordml" xmlns:wps="http://schemas.microsoft.com/office/word/2010/wordprocessingShape" mc:Ignorable="w14 w15 w16se wp14">
+<w:endnotes xmlns:wpc="http://schemas.microsoft.com/office/word/2010/wordprocessingCanvas" xmlns:cx="http://schemas.microsoft.com/office/drawing/2014/chartex" xmlns:cx1="http://schemas.microsoft.com/office/drawing/2015/9/8/chartex" xmlns:cx2="http://schemas.microsoft.com/office/drawing/2015/10/21/chartex" xmlns:cx3="http://schemas.microsoft.com/office/drawing/2016/5/9/chartex" xmlns:cx4="http://schemas.microsoft.com/office/drawing/2016/5/10/chartex" xmlns:cx5="http://schemas.microsoft.com/office/drawing/2016/5/11/chartex" xmlns:cx6="http://schemas.microsoft.com/office/drawing/2016/5/12/chartex" xmlns:cx7="http://schemas.microsoft.com/office/drawing/2016/5/13/chartex" xmlns:cx8="http://schemas.microsoft.com/office/drawing/2016/5/14/chartex" xmlns:mc="http://schemas.openxmlformats.org/markup-compatibility/2006" xmlns:aink="http://schemas.microsoft.com/office/drawing/2016/ink" xmlns:am3d="http://schemas.microsoft.com/office/drawing/2017/model3d" xmlns:o="urn:schemas-microsoft-com:office:office" xmlns:r="http://schemas.openxmlformats.org/officeDocument/2006/relationships" xmlns:m="http://schemas.openxmlformats.org/officeDocument/2006/math" xmlns:v="urn:schemas-microsoft-com:vml" xmlns:wp14="http://schemas.microsoft.com/office/word/2010/wordprocessingDrawing" xmlns:wp="http://schemas.openxmlformats.org/drawingml/2006/wordprocessingDrawing" xmlns:w10="urn:schemas-microsoft-com:office:word" xmlns:w="http://schemas.openxmlformats.org/wordprocessingml/2006/main" xmlns:w14="http://schemas.microsoft.com/office/word/2010/wordml" xmlns:w15="http://schemas.microsoft.com/office/word/2012/wordml" xmlns:w16cid="http://schemas.microsoft.com/office/word/2016/wordml/cid" xmlns:w16se="http://schemas.microsoft.com/office/word/2015/wordml/symex" xmlns:wpg="http://schemas.microsoft.com/office/word/2010/wordprocessingGroup" xmlns:wpi="http://schemas.microsoft.com/office/word/2010/wordprocessingInk" xmlns:wne="http://schemas.microsoft.com/office/word/2006/wordml" xmlns:wps="http://schemas.microsoft.com/office/word/2010/wordprocessingShape" mc:Ignorable="w14 w15 w16se w16cid wp14">
   <w:endnote w:type="separator" w:id="-1">
     <w:p>
       <w:pPr>
@@ -2138,7 +1775,7 @@
 </file>
 
 <file path=word/footnotes.xml><?xml version="1.0" encoding="utf-8"?>
-<w:footnotes xmlns:wpc="http://schemas.microsoft.com/office/word/2010/wordprocessingCanvas" xmlns:cx="http://schemas.microsoft.com/office/drawing/2014/chartex" xmlns:cx1="http://schemas.microsoft.com/office/drawing/2015/9/8/chartex" xmlns:mc="http://schemas.openxmlformats.org/markup-compatibility/2006" xmlns:o="urn:schemas-microsoft-com:office:office" xmlns:r="http://schemas.openxmlformats.org/officeDocument/2006/relationships" xmlns:m="http://schemas.openxmlformats.org/officeDocument/2006/math" xmlns:v="urn:schemas-microsoft-com:vml" xmlns:wp14="http://schemas.microsoft.com/office/word/2010/wordprocessingDrawing" xmlns:wp="http://schemas.openxmlformats.org/drawingml/2006/wordprocessingDrawing" xmlns:w10="urn:schemas-microsoft-com:office:word" xmlns:w="http://schemas.openxmlformats.org/wordprocessingml/2006/main" xmlns:w14="http://schemas.microsoft.com/office/word/2010/wordml" xmlns:w15="http://schemas.microsoft.com/office/word/2012/wordml" xmlns:w16se="http://schemas.microsoft.com/office/word/2015/wordml/symex" xmlns:wpg="http://schemas.microsoft.com/office/word/2010/wordprocessingGroup" xmlns:wpi="http://schemas.microsoft.com/office/word/2010/wordprocessingInk" xmlns:wne="http://schemas.microsoft.com/office/word/2006/wordml" xmlns:wps="http://schemas.microsoft.com/office/word/2010/wordprocessingShape" mc:Ignorable="w14 w15 w16se wp14">
+<w:footnotes xmlns:wpc="http://schemas.microsoft.com/office/word/2010/wordprocessingCanvas" xmlns:cx="http://schemas.microsoft.com/office/drawing/2014/chartex" xmlns:cx1="http://schemas.microsoft.com/office/drawing/2015/9/8/chartex" xmlns:cx2="http://schemas.microsoft.com/office/drawing/2015/10/21/chartex" xmlns:cx3="http://schemas.microsoft.com/office/drawing/2016/5/9/chartex" xmlns:cx4="http://schemas.microsoft.com/office/drawing/2016/5/10/chartex" xmlns:cx5="http://schemas.microsoft.com/office/drawing/2016/5/11/chartex" xmlns:cx6="http://schemas.microsoft.com/office/drawing/2016/5/12/chartex" xmlns:cx7="http://schemas.microsoft.com/office/drawing/2016/5/13/chartex" xmlns:cx8="http://schemas.microsoft.com/office/drawing/2016/5/14/chartex" xmlns:mc="http://schemas.openxmlformats.org/markup-compatibility/2006" xmlns:aink="http://schemas.microsoft.com/office/drawing/2016/ink" xmlns:am3d="http://schemas.microsoft.com/office/drawing/2017/model3d" xmlns:o="urn:schemas-microsoft-com:office:office" xmlns:r="http://schemas.openxmlformats.org/officeDocument/2006/relationships" xmlns:m="http://schemas.openxmlformats.org/officeDocument/2006/math" xmlns:v="urn:schemas-microsoft-com:vml" xmlns:wp14="http://schemas.microsoft.com/office/word/2010/wordprocessingDrawing" xmlns:wp="http://schemas.openxmlformats.org/drawingml/2006/wordprocessingDrawing" xmlns:w10="urn:schemas-microsoft-com:office:word" xmlns:w="http://schemas.openxmlformats.org/wordprocessingml/2006/main" xmlns:w14="http://schemas.microsoft.com/office/word/2010/wordml" xmlns:w15="http://schemas.microsoft.com/office/word/2012/wordml" xmlns:w16cid="http://schemas.microsoft.com/office/word/2016/wordml/cid" xmlns:w16se="http://schemas.microsoft.com/office/word/2015/wordml/symex" xmlns:wpg="http://schemas.microsoft.com/office/word/2010/wordprocessingGroup" xmlns:wpi="http://schemas.microsoft.com/office/word/2010/wordprocessingInk" xmlns:wne="http://schemas.microsoft.com/office/word/2006/wordml" xmlns:wps="http://schemas.microsoft.com/office/word/2010/wordprocessingShape" mc:Ignorable="w14 w15 w16se w16cid wp14">
   <w:footnote w:type="separator" w:id="-1">
     <w:p>
       <w:pPr>
@@ -2163,7 +1800,7 @@
 </file>
 
 <file path=word/header1.xml><?xml version="1.0" encoding="utf-8"?>
-<w:hdr xmlns:wpc="http://schemas.microsoft.com/office/word/2010/wordprocessingCanvas" xmlns:cx="http://schemas.microsoft.com/office/drawing/2014/chartex" xmlns:cx1="http://schemas.microsoft.com/office/drawing/2015/9/8/chartex" xmlns:mc="http://schemas.openxmlformats.org/markup-compatibility/2006" xmlns:o="urn:schemas-microsoft-com:office:office" xmlns:r="http://schemas.openxmlformats.org/officeDocument/2006/relationships" xmlns:m="http://schemas.openxmlformats.org/officeDocument/2006/math" xmlns:v="urn:schemas-microsoft-com:vml" xmlns:wp14="http://schemas.microsoft.com/office/word/2010/wordprocessingDrawing" xmlns:wp="http://schemas.openxmlformats.org/drawingml/2006/wordprocessingDrawing" xmlns:w10="urn:schemas-microsoft-com:office:word" xmlns:w="http://schemas.openxmlformats.org/wordprocessingml/2006/main" xmlns:w14="http://schemas.microsoft.com/office/word/2010/wordml" xmlns:w15="http://schemas.microsoft.com/office/word/2012/wordml" xmlns:w16se="http://schemas.microsoft.com/office/word/2015/wordml/symex" xmlns:wpg="http://schemas.microsoft.com/office/word/2010/wordprocessingGroup" xmlns:wpi="http://schemas.microsoft.com/office/word/2010/wordprocessingInk" xmlns:wne="http://schemas.microsoft.com/office/word/2006/wordml" xmlns:wps="http://schemas.microsoft.com/office/word/2010/wordprocessingShape" mc:Ignorable="w14 w15 w16se wp14">
+<w:hdr xmlns:wpc="http://schemas.microsoft.com/office/word/2010/wordprocessingCanvas" xmlns:cx="http://schemas.microsoft.com/office/drawing/2014/chartex" xmlns:cx1="http://schemas.microsoft.com/office/drawing/2015/9/8/chartex" xmlns:cx2="http://schemas.microsoft.com/office/drawing/2015/10/21/chartex" xmlns:cx3="http://schemas.microsoft.com/office/drawing/2016/5/9/chartex" xmlns:cx4="http://schemas.microsoft.com/office/drawing/2016/5/10/chartex" xmlns:cx5="http://schemas.microsoft.com/office/drawing/2016/5/11/chartex" xmlns:cx6="http://schemas.microsoft.com/office/drawing/2016/5/12/chartex" xmlns:cx7="http://schemas.microsoft.com/office/drawing/2016/5/13/chartex" xmlns:cx8="http://schemas.microsoft.com/office/drawing/2016/5/14/chartex" xmlns:mc="http://schemas.openxmlformats.org/markup-compatibility/2006" xmlns:aink="http://schemas.microsoft.com/office/drawing/2016/ink" xmlns:am3d="http://schemas.microsoft.com/office/drawing/2017/model3d" xmlns:o="urn:schemas-microsoft-com:office:office" xmlns:r="http://schemas.openxmlformats.org/officeDocument/2006/relationships" xmlns:m="http://schemas.openxmlformats.org/officeDocument/2006/math" xmlns:v="urn:schemas-microsoft-com:vml" xmlns:wp14="http://schemas.microsoft.com/office/word/2010/wordprocessingDrawing" xmlns:wp="http://schemas.openxmlformats.org/drawingml/2006/wordprocessingDrawing" xmlns:w10="urn:schemas-microsoft-com:office:word" xmlns:w="http://schemas.openxmlformats.org/wordprocessingml/2006/main" xmlns:w14="http://schemas.microsoft.com/office/word/2010/wordml" xmlns:w15="http://schemas.microsoft.com/office/word/2012/wordml" xmlns:w16cid="http://schemas.microsoft.com/office/word/2016/wordml/cid" xmlns:w16se="http://schemas.microsoft.com/office/word/2015/wordml/symex" xmlns:wpg="http://schemas.microsoft.com/office/word/2010/wordprocessingGroup" xmlns:wpi="http://schemas.microsoft.com/office/word/2010/wordprocessingInk" xmlns:wne="http://schemas.microsoft.com/office/word/2006/wordml" xmlns:wps="http://schemas.microsoft.com/office/word/2010/wordprocessingShape" mc:Ignorable="w14 w15 w16se w16cid wp14">
   <w:p>
     <w:pPr>
       <w:pStyle w:val="Header"/>
@@ -2188,7 +1825,7 @@
 </file>
 
 <file path=word/styles.xml><?xml version="1.0" encoding="utf-8"?>
-<w:styles xmlns:mc="http://schemas.openxmlformats.org/markup-compatibility/2006" xmlns:r="http://schemas.openxmlformats.org/officeDocument/2006/relationships" xmlns:w="http://schemas.openxmlformats.org/wordprocessingml/2006/main" xmlns:w14="http://schemas.microsoft.com/office/word/2010/wordml" xmlns:w15="http://schemas.microsoft.com/office/word/2012/wordml" xmlns:w16se="http://schemas.microsoft.com/office/word/2015/wordml/symex" mc:Ignorable="w14 w15 w16se">
+<w:styles xmlns:mc="http://schemas.openxmlformats.org/markup-compatibility/2006" xmlns:r="http://schemas.openxmlformats.org/officeDocument/2006/relationships" xmlns:w="http://schemas.openxmlformats.org/wordprocessingml/2006/main" xmlns:w14="http://schemas.microsoft.com/office/word/2010/wordml" xmlns:w15="http://schemas.microsoft.com/office/word/2012/wordml" xmlns:w16cid="http://schemas.microsoft.com/office/word/2016/wordml/cid" xmlns:w16se="http://schemas.microsoft.com/office/word/2015/wordml/symex" mc:Ignorable="w14 w15 w16se w16cid">
   <w:docDefaults>
     <w:rPrDefault>
       <w:rPr>
@@ -2204,7 +1841,7 @@
       </w:pPr>
     </w:pPrDefault>
   </w:docDefaults>
-  <w:latentStyles w:defLockedState="0" w:defUIPriority="99" w:defSemiHidden="0" w:defUnhideWhenUsed="0" w:defQFormat="0" w:count="371">
+  <w:latentStyles w:defLockedState="0" w:defUIPriority="99" w:defSemiHidden="0" w:defUnhideWhenUsed="0" w:defQFormat="0" w:count="375">
     <w:lsdException w:name="Normal" w:uiPriority="0" w:qFormat="1"/>
     <w:lsdException w:name="heading 1" w:uiPriority="9" w:qFormat="1"/>
     <w:lsdException w:name="heading 2" w:semiHidden="1" w:uiPriority="9" w:unhideWhenUsed="1" w:qFormat="1"/>
@@ -2310,7 +1947,6 @@
     <w:lsdException w:name="HTML Sample" w:semiHidden="1" w:unhideWhenUsed="1"/>
     <w:lsdException w:name="HTML Typewriter" w:semiHidden="1" w:unhideWhenUsed="1"/>
     <w:lsdException w:name="HTML Variable" w:semiHidden="1" w:unhideWhenUsed="1"/>
-    <w:lsdException w:name="Normal Table" w:semiHidden="1" w:unhideWhenUsed="1"/>
     <w:lsdException w:name="annotation subject" w:semiHidden="1" w:unhideWhenUsed="1"/>
     <w:lsdException w:name="No List" w:semiHidden="1" w:unhideWhenUsed="1"/>
     <w:lsdException w:name="Outline List 1" w:semiHidden="1" w:unhideWhenUsed="1"/>
@@ -2354,10 +1990,8 @@
     <w:lsdException w:name="Table Elegant" w:semiHidden="1" w:unhideWhenUsed="1"/>
     <w:lsdException w:name="Table Professional" w:semiHidden="1" w:unhideWhenUsed="1"/>
     <w:lsdException w:name="Table Subtle 1" w:semiHidden="1" w:unhideWhenUsed="1"/>
-    <w:lsdException w:name="Table Subtle 2" w:semiHidden="1" w:unhideWhenUsed="1"/>
     <w:lsdException w:name="Table Web 1" w:semiHidden="1" w:unhideWhenUsed="1"/>
     <w:lsdException w:name="Table Web 2" w:semiHidden="1" w:unhideWhenUsed="1"/>
-    <w:lsdException w:name="Table Web 3" w:semiHidden="1" w:unhideWhenUsed="1"/>
     <w:lsdException w:name="Balloon Text" w:semiHidden="1" w:unhideWhenUsed="1"/>
     <w:lsdException w:name="Table Grid" w:uiPriority="39"/>
     <w:lsdException w:name="Table Theme" w:semiHidden="1" w:unhideWhenUsed="1"/>
@@ -2576,6 +2210,10 @@
     <w:lsdException w:name="List Table 5 Dark Accent 6" w:uiPriority="50"/>
     <w:lsdException w:name="List Table 6 Colorful Accent 6" w:uiPriority="51"/>
     <w:lsdException w:name="List Table 7 Colorful Accent 6" w:uiPriority="52"/>
+    <w:lsdException w:name="Mention" w:semiHidden="1" w:unhideWhenUsed="1"/>
+    <w:lsdException w:name="Smart Hyperlink" w:semiHidden="1" w:unhideWhenUsed="1"/>
+    <w:lsdException w:name="Hashtag" w:semiHidden="1" w:unhideWhenUsed="1"/>
+    <w:lsdException w:name="Unresolved Mention" w:semiHidden="1" w:unhideWhenUsed="1"/>
   </w:latentStyles>
   <w:style w:type="paragraph" w:default="1" w:styleId="Normal">
     <w:name w:val="Normal"/>

</xml_diff>